<commit_message>
corrections sur les entitées et les relations et le contenu de la bse de donnée + mettre les scripts d'insertion des données dans les colones et le REST dans un fichier .sql  et j'ai mis à jour mon journal word
</commit_message>
<xml_diff>
--- a/Gabarit_analyse_sommaire_TP3.docx
+++ b/Gabarit_analyse_sommaire_TP3.docx
@@ -445,35 +445,45 @@
                                           <w:lang w:val="en-CA"/>
                                         </w:rPr>
                                         <w:tab/>
-                                        <w:t>________________________</w:t>
+                                      </w:r>
+                                      <w:r>
+                                        <w:rPr>
+                                          <w:lang w:val="en-CA"/>
+                                        </w:rPr>
+                                        <w:t>Hana Mebarki</w:t>
                                       </w:r>
                                     </w:p>
                                     <w:p>
                                       <w:pPr>
                                         <w:pStyle w:val="Sansinterligne"/>
                                         <w:rPr>
-                                          <w:lang w:val="en-CA"/>
+                                          <w:lang w:val="fr-CA"/>
                                         </w:rPr>
                                       </w:pPr>
                                       <w:r>
                                         <w:rPr>
-                                          <w:lang w:val="en-CA"/>
+                                          <w:lang w:val="fr-CA"/>
                                         </w:rPr>
                                         <w:t>DA 1</w:t>
                                       </w:r>
                                       <w:r>
                                         <w:rPr>
-                                          <w:lang w:val="en-CA"/>
+                                          <w:lang w:val="fr-CA"/>
                                         </w:rPr>
                                         <w:tab/>
-                                        <w:t>________________________</w:t>
+                                      </w:r>
+                                      <w:r>
+                                        <w:rPr>
+                                          <w:lang w:val="fr-CA"/>
+                                        </w:rPr>
+                                        <w:t>2150213</w:t>
                                       </w:r>
                                     </w:p>
                                     <w:p>
                                       <w:pPr>
                                         <w:pStyle w:val="Sansinterligne"/>
                                         <w:rPr>
-                                          <w:lang w:val="en-CA"/>
+                                          <w:lang w:val="fr-CA"/>
                                         </w:rPr>
                                       </w:pPr>
                                     </w:p>
@@ -905,35 +915,45 @@
                                     <w:lang w:val="en-CA"/>
                                   </w:rPr>
                                   <w:tab/>
-                                  <w:t>________________________</w:t>
+                                </w:r>
+                                <w:r>
+                                  <w:rPr>
+                                    <w:lang w:val="en-CA"/>
+                                  </w:rPr>
+                                  <w:t>Hana Mebarki</w:t>
                                 </w:r>
                               </w:p>
                               <w:p>
                                 <w:pPr>
                                   <w:pStyle w:val="Sansinterligne"/>
                                   <w:rPr>
-                                    <w:lang w:val="en-CA"/>
+                                    <w:lang w:val="fr-CA"/>
                                   </w:rPr>
                                 </w:pPr>
                                 <w:r>
                                   <w:rPr>
-                                    <w:lang w:val="en-CA"/>
+                                    <w:lang w:val="fr-CA"/>
                                   </w:rPr>
                                   <w:t>DA 1</w:t>
                                 </w:r>
                                 <w:r>
                                   <w:rPr>
-                                    <w:lang w:val="en-CA"/>
+                                    <w:lang w:val="fr-CA"/>
                                   </w:rPr>
                                   <w:tab/>
-                                  <w:t>________________________</w:t>
+                                </w:r>
+                                <w:r>
+                                  <w:rPr>
+                                    <w:lang w:val="fr-CA"/>
+                                  </w:rPr>
+                                  <w:t>2150213</w:t>
                                 </w:r>
                               </w:p>
                               <w:p>
                                 <w:pPr>
                                   <w:pStyle w:val="Sansinterligne"/>
                                   <w:rPr>
-                                    <w:lang w:val="en-CA"/>
+                                    <w:lang w:val="fr-CA"/>
                                   </w:rPr>
                                 </w:pPr>
                               </w:p>
@@ -1860,11 +1880,634 @@
         <w:t>Nature du projet</w:t>
       </w:r>
       <w:bookmarkEnd w:id="2"/>
+      <w:r>
+        <w:br/>
+      </w:r>
     </w:p>
     <w:p/>
     <w:p>
-      <w:r>
-        <w:t>Pour aider à repartir l’économie du Québec qui a été frei</w:t>
+      <w:pPr>
+        <w:rPr>
+          <w:color w:val="7030A0"/>
+        </w:rPr>
+      </w:pPr>
+      <w:r>
+        <w:rPr>
+          <w:color w:val="7030A0"/>
+        </w:rPr>
+        <w:t>P</w:t>
+      </w:r>
+      <w:r>
+        <w:rPr>
+          <w:color w:val="7030A0"/>
+        </w:rPr>
+        <w:t xml:space="preserve">our abaisser le stress </w:t>
+      </w:r>
+      <w:r>
+        <w:rPr>
+          <w:color w:val="7030A0"/>
+        </w:rPr>
+        <w:t>d’organiser</w:t>
+      </w:r>
+      <w:r>
+        <w:rPr>
+          <w:color w:val="7030A0"/>
+        </w:rPr>
+        <w:t xml:space="preserve"> une sortie </w:t>
+      </w:r>
+      <w:r>
+        <w:rPr>
+          <w:color w:val="7030A0"/>
+        </w:rPr>
+        <w:t>agréable en</w:t>
+      </w:r>
+      <w:r>
+        <w:rPr>
+          <w:color w:val="7030A0"/>
+        </w:rPr>
+        <w:t xml:space="preserve"> respectant un budget et un délai de temps </w:t>
+      </w:r>
+      <w:r>
+        <w:rPr>
+          <w:color w:val="7030A0"/>
+        </w:rPr>
+        <w:t>limit</w:t>
+      </w:r>
+      <w:r>
+        <w:rPr>
+          <w:color w:val="7030A0"/>
+        </w:rPr>
+        <w:t>é</w:t>
+      </w:r>
+      <w:r>
+        <w:rPr>
+          <w:color w:val="7030A0"/>
+        </w:rPr>
+        <w:t>, nous</w:t>
+      </w:r>
+      <w:r>
+        <w:rPr>
+          <w:color w:val="7030A0"/>
+        </w:rPr>
+        <w:t xml:space="preserve"> avons eu l’idée d’offrir des visites en bus touristique vers</w:t>
+      </w:r>
+      <w:r>
+        <w:rPr>
+          <w:color w:val="7030A0"/>
+        </w:rPr>
+        <w:t xml:space="preserve"> des villes populaires</w:t>
+      </w:r>
+      <w:r>
+        <w:rPr>
+          <w:color w:val="7030A0"/>
+        </w:rPr>
+        <w:t xml:space="preserve"> aux ceux qui ha</w:t>
+      </w:r>
+      <w:r>
+        <w:rPr>
+          <w:color w:val="7030A0"/>
+        </w:rPr>
+        <w:t>bite</w:t>
+      </w:r>
+      <w:r>
+        <w:rPr>
+          <w:color w:val="7030A0"/>
+        </w:rPr>
+        <w:t>nt</w:t>
+      </w:r>
+      <w:r>
+        <w:rPr>
+          <w:color w:val="7030A0"/>
+        </w:rPr>
+        <w:t xml:space="preserve"> au </w:t>
+      </w:r>
+      <w:r>
+        <w:rPr>
+          <w:color w:val="7030A0"/>
+        </w:rPr>
+        <w:t>Canada. Notre</w:t>
+      </w:r>
+      <w:r>
+        <w:rPr>
+          <w:color w:val="7030A0"/>
+        </w:rPr>
+        <w:t xml:space="preserve"> projet se nomme La Couleur d’</w:t>
+      </w:r>
+      <w:r>
+        <w:rPr>
+          <w:color w:val="7030A0"/>
+        </w:rPr>
+        <w:t xml:space="preserve">aventure. </w:t>
+      </w:r>
+      <w:r>
+        <w:rPr>
+          <w:color w:val="7030A0"/>
+        </w:rPr>
+        <w:t>La consultation</w:t>
+      </w:r>
+      <w:r>
+        <w:rPr>
+          <w:color w:val="7030A0"/>
+        </w:rPr>
+        <w:t xml:space="preserve"> </w:t>
+      </w:r>
+      <w:r>
+        <w:rPr>
+          <w:color w:val="7030A0"/>
+        </w:rPr>
+        <w:t>d</w:t>
+      </w:r>
+      <w:r>
+        <w:rPr>
+          <w:color w:val="7030A0"/>
+        </w:rPr>
+        <w:t>es</w:t>
+      </w:r>
+      <w:r>
+        <w:rPr>
+          <w:color w:val="7030A0"/>
+        </w:rPr>
+        <w:t xml:space="preserve"> informations sur</w:t>
+      </w:r>
+      <w:r>
+        <w:rPr>
+          <w:color w:val="7030A0"/>
+        </w:rPr>
+        <w:t xml:space="preserve"> </w:t>
+      </w:r>
+      <w:r>
+        <w:rPr>
+          <w:color w:val="7030A0"/>
+        </w:rPr>
+        <w:t xml:space="preserve">les visites </w:t>
+      </w:r>
+      <w:r>
+        <w:rPr>
+          <w:color w:val="7030A0"/>
+        </w:rPr>
+        <w:t>disponibles, laisser</w:t>
+      </w:r>
+      <w:r>
+        <w:rPr>
+          <w:color w:val="7030A0"/>
+        </w:rPr>
+        <w:t xml:space="preserve"> un commentaire et faire </w:t>
+      </w:r>
+      <w:r>
+        <w:rPr>
+          <w:color w:val="7030A0"/>
+        </w:rPr>
+        <w:t>une réservation</w:t>
+      </w:r>
+      <w:r>
+        <w:rPr>
+          <w:color w:val="7030A0"/>
+        </w:rPr>
+        <w:t xml:space="preserve"> des places peuvent être </w:t>
+      </w:r>
+      <w:r>
+        <w:rPr>
+          <w:color w:val="7030A0"/>
+        </w:rPr>
+        <w:t>faire</w:t>
+      </w:r>
+      <w:r>
+        <w:rPr>
+          <w:color w:val="7030A0"/>
+        </w:rPr>
+        <w:t xml:space="preserve"> sans </w:t>
+      </w:r>
+      <w:r>
+        <w:rPr>
+          <w:color w:val="7030A0"/>
+        </w:rPr>
+        <w:t xml:space="preserve">un </w:t>
+      </w:r>
+      <w:r>
+        <w:rPr>
+          <w:color w:val="7030A0"/>
+        </w:rPr>
+        <w:t>compte</w:t>
+      </w:r>
+      <w:r>
+        <w:rPr>
+          <w:color w:val="7030A0"/>
+        </w:rPr>
+        <w:t xml:space="preserve"> personnel. Par</w:t>
+      </w:r>
+      <w:r>
+        <w:rPr>
+          <w:color w:val="7030A0"/>
+        </w:rPr>
+        <w:t xml:space="preserve"> la </w:t>
+      </w:r>
+      <w:r>
+        <w:rPr>
+          <w:color w:val="7030A0"/>
+        </w:rPr>
+        <w:t>suite,</w:t>
+      </w:r>
+      <w:r>
+        <w:rPr>
+          <w:color w:val="7030A0"/>
+        </w:rPr>
+        <w:t xml:space="preserve"> pour pouvoir </w:t>
+      </w:r>
+      <w:r>
+        <w:rPr>
+          <w:color w:val="7030A0"/>
+        </w:rPr>
+        <w:t>conserver la</w:t>
+      </w:r>
+      <w:r>
+        <w:rPr>
+          <w:color w:val="7030A0"/>
+        </w:rPr>
+        <w:t xml:space="preserve"> </w:t>
+      </w:r>
+      <w:r>
+        <w:rPr>
+          <w:color w:val="7030A0"/>
+        </w:rPr>
+        <w:t>réservation un</w:t>
+      </w:r>
+      <w:r>
+        <w:rPr>
+          <w:color w:val="7030A0"/>
+        </w:rPr>
+        <w:t xml:space="preserve"> </w:t>
+      </w:r>
+      <w:r>
+        <w:rPr>
+          <w:color w:val="7030A0"/>
+        </w:rPr>
+        <w:t>utilisateur doit se connecter à son compte</w:t>
+      </w:r>
+      <w:r>
+        <w:rPr>
+          <w:color w:val="7030A0"/>
+        </w:rPr>
+        <w:t>.</w:t>
+      </w:r>
+    </w:p>
+    <w:p>
+      <w:pPr>
+        <w:rPr>
+          <w:color w:val="7030A0"/>
+        </w:rPr>
+      </w:pPr>
+    </w:p>
+    <w:p>
+      <w:pPr>
+        <w:rPr>
+          <w:color w:val="7030A0"/>
+        </w:rPr>
+      </w:pPr>
+      <w:r>
+        <w:rPr>
+          <w:color w:val="7030A0"/>
+        </w:rPr>
+        <w:t xml:space="preserve">Il y aura une page pour </w:t>
+      </w:r>
+      <w:r>
+        <w:rPr>
+          <w:color w:val="7030A0"/>
+        </w:rPr>
+        <w:t>découvrir</w:t>
+      </w:r>
+      <w:r>
+        <w:rPr>
+          <w:color w:val="7030A0"/>
+        </w:rPr>
+        <w:t xml:space="preserve"> </w:t>
+      </w:r>
+      <w:r>
+        <w:rPr>
+          <w:color w:val="7030A0"/>
+        </w:rPr>
+        <w:t>les villes avec une</w:t>
+      </w:r>
+      <w:r>
+        <w:rPr>
+          <w:color w:val="7030A0"/>
+        </w:rPr>
+        <w:t xml:space="preserve"> </w:t>
+      </w:r>
+      <w:r>
+        <w:rPr>
+          <w:color w:val="7030A0"/>
+        </w:rPr>
+        <w:t>image,</w:t>
+      </w:r>
+      <w:r>
+        <w:rPr>
+          <w:color w:val="7030A0"/>
+        </w:rPr>
+        <w:t xml:space="preserve"> </w:t>
+      </w:r>
+      <w:r>
+        <w:rPr>
+          <w:color w:val="7030A0"/>
+        </w:rPr>
+        <w:t xml:space="preserve">une </w:t>
+      </w:r>
+      <w:r>
+        <w:rPr>
+          <w:color w:val="7030A0"/>
+        </w:rPr>
+        <w:t>description, un</w:t>
+      </w:r>
+      <w:r>
+        <w:rPr>
+          <w:color w:val="7030A0"/>
+        </w:rPr>
+        <w:t xml:space="preserve"> </w:t>
+      </w:r>
+      <w:r>
+        <w:rPr>
+          <w:color w:val="7030A0"/>
+        </w:rPr>
+        <w:t>prix, et</w:t>
+      </w:r>
+      <w:r>
+        <w:rPr>
+          <w:color w:val="7030A0"/>
+        </w:rPr>
+        <w:t xml:space="preserve"> </w:t>
+      </w:r>
+      <w:r>
+        <w:rPr>
+          <w:color w:val="7030A0"/>
+        </w:rPr>
+        <w:t xml:space="preserve">un exemple </w:t>
+      </w:r>
+      <w:r>
+        <w:rPr>
+          <w:color w:val="7030A0"/>
+        </w:rPr>
+        <w:t>d’</w:t>
+      </w:r>
+      <w:r>
+        <w:rPr>
+          <w:color w:val="7030A0"/>
+        </w:rPr>
+        <w:t>itinéraire que</w:t>
+      </w:r>
+      <w:r>
+        <w:rPr>
+          <w:color w:val="7030A0"/>
+        </w:rPr>
+        <w:t xml:space="preserve"> le a</w:t>
+      </w:r>
+      <w:r>
+        <w:rPr>
+          <w:color w:val="7030A0"/>
+        </w:rPr>
+        <w:t>uto</w:t>
+      </w:r>
+      <w:r>
+        <w:rPr>
+          <w:color w:val="7030A0"/>
+        </w:rPr>
+        <w:t xml:space="preserve">bus </w:t>
+      </w:r>
+      <w:r>
+        <w:rPr>
+          <w:color w:val="7030A0"/>
+        </w:rPr>
+        <w:t>pourrait</w:t>
+      </w:r>
+      <w:r>
+        <w:rPr>
+          <w:color w:val="7030A0"/>
+        </w:rPr>
+        <w:t xml:space="preserve"> </w:t>
+      </w:r>
+      <w:r>
+        <w:rPr>
+          <w:color w:val="7030A0"/>
+        </w:rPr>
+        <w:t>prendre. Dans</w:t>
+      </w:r>
+      <w:r>
+        <w:rPr>
+          <w:color w:val="7030A0"/>
+        </w:rPr>
+        <w:t xml:space="preserve"> </w:t>
+      </w:r>
+      <w:r>
+        <w:rPr>
+          <w:color w:val="7030A0"/>
+        </w:rPr>
+        <w:t>la section</w:t>
+      </w:r>
+      <w:r>
+        <w:rPr>
+          <w:color w:val="7030A0"/>
+        </w:rPr>
+        <w:t xml:space="preserve"> en bas de la même </w:t>
+      </w:r>
+      <w:r>
+        <w:rPr>
+          <w:color w:val="7030A0"/>
+        </w:rPr>
+        <w:t>page, il</w:t>
+      </w:r>
+      <w:r>
+        <w:rPr>
+          <w:color w:val="7030A0"/>
+        </w:rPr>
+        <w:t xml:space="preserve"> aura un champ pour laisser un commentaire </w:t>
+      </w:r>
+      <w:r>
+        <w:rPr>
+          <w:color w:val="7030A0"/>
+        </w:rPr>
+        <w:t>et il</w:t>
+      </w:r>
+      <w:r>
+        <w:rPr>
+          <w:color w:val="7030A0"/>
+        </w:rPr>
+        <w:t xml:space="preserve"> est possible de </w:t>
+      </w:r>
+      <w:r>
+        <w:rPr>
+          <w:color w:val="7030A0"/>
+        </w:rPr>
+        <w:t>voir</w:t>
+      </w:r>
+      <w:r>
+        <w:rPr>
+          <w:color w:val="7030A0"/>
+        </w:rPr>
+        <w:t xml:space="preserve"> </w:t>
+      </w:r>
+      <w:r>
+        <w:rPr>
+          <w:color w:val="7030A0"/>
+        </w:rPr>
+        <w:t>les commentaires laissés</w:t>
+      </w:r>
+      <w:r>
+        <w:rPr>
+          <w:color w:val="7030A0"/>
+        </w:rPr>
+        <w:t>. Il</w:t>
+      </w:r>
+      <w:r>
+        <w:rPr>
+          <w:color w:val="7030A0"/>
+        </w:rPr>
+        <w:t xml:space="preserve"> aura un menu vers les autres </w:t>
+      </w:r>
+      <w:r>
+        <w:rPr>
+          <w:color w:val="7030A0"/>
+        </w:rPr>
+        <w:t>pages</w:t>
+      </w:r>
+      <w:r>
+        <w:rPr>
+          <w:color w:val="7030A0"/>
+        </w:rPr>
+        <w:t xml:space="preserve"> (découvre une ville, formulaire de réservation, et connexion)</w:t>
+      </w:r>
+      <w:r>
+        <w:rPr>
+          <w:color w:val="7030A0"/>
+        </w:rPr>
+        <w:t>. Il</w:t>
+      </w:r>
+      <w:r>
+        <w:rPr>
+          <w:color w:val="7030A0"/>
+        </w:rPr>
+        <w:t xml:space="preserve"> aura une page sous forme de formulaire à remplir pour réserver un autobus pour une ville </w:t>
+      </w:r>
+      <w:r>
+        <w:rPr>
+          <w:color w:val="7030A0"/>
+        </w:rPr>
+        <w:t>choisie. Dans</w:t>
+      </w:r>
+      <w:r>
+        <w:rPr>
+          <w:color w:val="7030A0"/>
+        </w:rPr>
+        <w:t xml:space="preserve"> cette même page on peut afficher </w:t>
+      </w:r>
+      <w:r>
+        <w:rPr>
+          <w:color w:val="7030A0"/>
+        </w:rPr>
+        <w:t xml:space="preserve">la </w:t>
+      </w:r>
+      <w:r>
+        <w:rPr>
+          <w:color w:val="7030A0"/>
+        </w:rPr>
+        <w:t>réservation</w:t>
+      </w:r>
+      <w:r>
+        <w:rPr>
+          <w:color w:val="7030A0"/>
+        </w:rPr>
+        <w:t xml:space="preserve"> courante et le </w:t>
+      </w:r>
+      <w:r>
+        <w:rPr>
+          <w:color w:val="7030A0"/>
+        </w:rPr>
+        <w:t>cout</w:t>
+      </w:r>
+      <w:r>
+        <w:rPr>
+          <w:color w:val="7030A0"/>
+        </w:rPr>
+        <w:t xml:space="preserve"> total </w:t>
+      </w:r>
+      <w:r>
+        <w:rPr>
+          <w:color w:val="7030A0"/>
+        </w:rPr>
+        <w:t>à</w:t>
+      </w:r>
+      <w:r>
+        <w:rPr>
+          <w:color w:val="7030A0"/>
+        </w:rPr>
+        <w:t xml:space="preserve"> </w:t>
+      </w:r>
+      <w:r>
+        <w:rPr>
+          <w:color w:val="7030A0"/>
+        </w:rPr>
+        <w:t>payer</w:t>
+      </w:r>
+      <w:r>
+        <w:rPr>
+          <w:color w:val="7030A0"/>
+        </w:rPr>
+        <w:t>. La page de connexion permet la connexion d’administrateur (nom :</w:t>
+      </w:r>
+      <w:r>
+        <w:t xml:space="preserve"> </w:t>
+      </w:r>
+      <w:r>
+        <w:rPr>
+          <w:color w:val="7030A0"/>
+        </w:rPr>
+        <w:t>Admin</w:t>
+      </w:r>
+      <w:r>
+        <w:rPr>
+          <w:color w:val="7030A0"/>
+        </w:rPr>
+        <w:t xml:space="preserve">, mot de passe : </w:t>
+      </w:r>
+      <w:proofErr w:type="gramStart"/>
+      <w:r>
+        <w:rPr>
+          <w:color w:val="7030A0"/>
+        </w:rPr>
+        <w:t>codeBleu</w:t>
+      </w:r>
+      <w:r>
+        <w:rPr>
+          <w:color w:val="7030A0"/>
+        </w:rPr>
+        <w:t>)pour</w:t>
+      </w:r>
+      <w:proofErr w:type="gramEnd"/>
+      <w:r>
+        <w:rPr>
+          <w:color w:val="7030A0"/>
+        </w:rPr>
+        <w:t xml:space="preserve"> afficher les donnes de toutes les tables .</w:t>
+      </w:r>
+    </w:p>
+    <w:p>
+      <w:pPr>
+        <w:rPr>
+          <w:color w:val="7030A0"/>
+        </w:rPr>
+      </w:pPr>
+      <w:r>
+        <w:rPr>
+          <w:color w:val="7030A0"/>
+        </w:rPr>
+        <w:t>N.B. Seules les fonctionnalités minimales, afin de rencontrer les objectifs du cours, seront implantées. …</w:t>
+      </w:r>
+    </w:p>
+    <w:p/>
+    <w:p/>
+    <w:p>
+      <w:r>
+        <w:t>P</w:t>
+      </w:r>
+      <w:r>
+        <w:t>our aider à repartir l’économie du Québec qui a été frei</w:t>
       </w:r>
       <w:r>
         <w:t>née</w:t>
@@ -1891,7 +2534,15 @@
     <w:p/>
     <w:p>
       <w:r>
-        <w:t xml:space="preserve">Il y aura une page d’accueil qui expliquera le site et aura une approche vendeur, il y aura un menu vers les autres pages. Il y aura une page d’offre des cours. Il y aura 2 pages détaillées pour les deux premiers cours. Il y aura une page pour créer son profil. Il y aura une page pour s’inscrire à un cours avec un suivi des sessions du cours. </w:t>
+        <w:t>Il y aura une page d’accueil qui expliquera le site et aura une approche vendeur, il y a</w:t>
+      </w:r>
+      <w:bookmarkStart w:id="3" w:name="_Hlk167241227"/>
+      <w:r>
+        <w:t xml:space="preserve">ura </w:t>
+      </w:r>
+      <w:bookmarkEnd w:id="3"/>
+      <w:r>
+        <w:t xml:space="preserve">un menu vers les autres pages. Il y aura une page d’offre des cours. Il y aura 2 pages détaillées pour les deux premiers cours. Il y aura une page pour créer son profil. Il y aura une page pour s’inscrire à un cours avec un suivi des sessions du cours. </w:t>
       </w:r>
     </w:p>
     <w:p>
@@ -1950,6 +2601,7 @@
     </w:p>
     <w:p>
       <w:r>
+        <w:lastRenderedPageBreak/>
         <w:br w:type="page"/>
       </w:r>
     </w:p>
@@ -1957,21 +2609,24 @@
       <w:pPr>
         <w:pStyle w:val="Titre2"/>
       </w:pPr>
-      <w:bookmarkStart w:id="3" w:name="_Toc70666867"/>
+      <w:bookmarkStart w:id="4" w:name="_Toc70666867"/>
       <w:r>
         <w:lastRenderedPageBreak/>
         <w:t>Modèle de données logique</w:t>
       </w:r>
-      <w:bookmarkEnd w:id="3"/>
+      <w:bookmarkEnd w:id="4"/>
       <w:r>
         <w:br/>
       </w:r>
       <w:r>
+        <w:t>=</w:t>
+      </w:r>
+      <w:r>
         <w:drawing>
-          <wp:inline distT="0" distB="0" distL="0" distR="0" wp14:anchorId="40E0195D" wp14:editId="026FC931">
-            <wp:extent cx="5943600" cy="4327525"/>
+          <wp:inline distT="0" distB="0" distL="0" distR="0" wp14:anchorId="5EA4407E" wp14:editId="059F8CEF">
+            <wp:extent cx="5943600" cy="4521835"/>
             <wp:effectExtent l="0" t="0" r="0" b="0"/>
-            <wp:docPr id="1686670735" name="Image 1" descr="Une image contenant texte, capture d’écran, diagramme, Police&#10;&#10;Description générée automatiquement"/>
+            <wp:docPr id="269383035" name="Image 1" descr="Une image contenant texte, capture d’écran, diagramme, Police&#10;&#10;Description générée automatiquement"/>
             <wp:cNvGraphicFramePr>
               <a:graphicFrameLocks xmlns:a="http://schemas.openxmlformats.org/drawingml/2006/main" noChangeAspect="1"/>
             </wp:cNvGraphicFramePr>
@@ -1979,7 +2634,7 @@
               <a:graphicData uri="http://schemas.openxmlformats.org/drawingml/2006/picture">
                 <pic:pic xmlns:pic="http://schemas.openxmlformats.org/drawingml/2006/picture">
                   <pic:nvPicPr>
-                    <pic:cNvPr id="1686670735" name="Image 1" descr="Une image contenant texte, capture d’écran, diagramme, Police&#10;&#10;Description générée automatiquement"/>
+                    <pic:cNvPr id="269383035" name="Image 1" descr="Une image contenant texte, capture d’écran, diagramme, Police&#10;&#10;Description générée automatiquement"/>
                     <pic:cNvPicPr/>
                   </pic:nvPicPr>
                   <pic:blipFill>
@@ -1991,7 +2646,7 @@
                   <pic:spPr>
                     <a:xfrm>
                       <a:off x="0" y="0"/>
-                      <a:ext cx="5943600" cy="4327525"/>
+                      <a:ext cx="5943600" cy="4521835"/>
                     </a:xfrm>
                     <a:prstGeom prst="rect">
                       <a:avLst/>
@@ -2004,15 +2659,369 @@
         </w:drawing>
       </w:r>
       <w:r>
-        <w:t>=</w:t>
-      </w:r>
+        <w:br/>
+      </w:r>
+    </w:p>
+    <w:p>
+      <w:r>
+        <w:br/>
+      </w:r>
+      <w:r>
+        <w:rPr>
+          <w:b/>
+          <w:bCs/>
+          <w:color w:val="7030A0"/>
+        </w:rPr>
+        <w:t xml:space="preserve">Le modèle de données logique explique les relations entre les </w:t>
+      </w:r>
+      <w:r>
+        <w:rPr>
+          <w:b/>
+          <w:bCs/>
+          <w:color w:val="7030A0"/>
+        </w:rPr>
+        <w:t>entités.</w:t>
+      </w:r>
+      <w:r>
+        <w:rPr>
+          <w:color w:val="4472C4" w:themeColor="accent1"/>
+        </w:rPr>
+        <w:t xml:space="preserve"> L’entité</w:t>
+      </w:r>
+      <w:r>
+        <w:rPr>
+          <w:color w:val="4472C4" w:themeColor="accent1"/>
+        </w:rPr>
+        <w:t xml:space="preserve"> touriste comprend l’information de base sur les touriste</w:t>
+      </w:r>
+      <w:r>
+        <w:rPr>
+          <w:color w:val="4472C4" w:themeColor="accent1"/>
+        </w:rPr>
+        <w:t>s</w:t>
+      </w:r>
+      <w:r>
+        <w:rPr>
+          <w:color w:val="4472C4" w:themeColor="accent1"/>
+        </w:rPr>
+        <w:t xml:space="preserve"> qui vont </w:t>
+      </w:r>
+      <w:r>
+        <w:rPr>
+          <w:color w:val="4472C4" w:themeColor="accent1"/>
+        </w:rPr>
+        <w:t>faire une réservation</w:t>
+      </w:r>
+      <w:r>
+        <w:rPr>
+          <w:color w:val="4472C4" w:themeColor="accent1"/>
+        </w:rPr>
+        <w:t xml:space="preserve"> et</w:t>
+      </w:r>
+      <w:r>
+        <w:rPr>
+          <w:color w:val="4472C4" w:themeColor="accent1"/>
+        </w:rPr>
+        <w:t xml:space="preserve"> qui vont</w:t>
+      </w:r>
+      <w:r>
+        <w:rPr>
+          <w:color w:val="4472C4" w:themeColor="accent1"/>
+        </w:rPr>
+        <w:t xml:space="preserve"> des commentaires</w:t>
+      </w:r>
+      <w:r>
+        <w:rPr>
+          <w:color w:val="4472C4" w:themeColor="accent1"/>
+        </w:rPr>
+        <w:t>.</w:t>
+      </w:r>
+      <w:r>
+        <w:rPr>
+          <w:color w:val="7030A0"/>
+        </w:rPr>
+        <w:t xml:space="preserve"> L’entité</w:t>
+      </w:r>
+      <w:r>
+        <w:rPr>
+          <w:color w:val="7030A0"/>
+        </w:rPr>
+        <w:t xml:space="preserve"> </w:t>
+      </w:r>
+      <w:r>
+        <w:rPr>
+          <w:color w:val="7030A0"/>
+        </w:rPr>
+        <w:t>c</w:t>
+      </w:r>
+      <w:r>
+        <w:rPr>
+          <w:color w:val="7030A0"/>
+        </w:rPr>
+        <w:t>ommentaire comprend</w:t>
+      </w:r>
+      <w:r>
+        <w:rPr>
+          <w:color w:val="7030A0"/>
+        </w:rPr>
+        <w:t xml:space="preserve"> </w:t>
+      </w:r>
+      <w:r>
+        <w:rPr>
+          <w:color w:val="7030A0"/>
+        </w:rPr>
+        <w:t>l’information de base sur</w:t>
+      </w:r>
+      <w:r>
+        <w:rPr>
+          <w:color w:val="7030A0"/>
+        </w:rPr>
+        <w:t xml:space="preserve"> les </w:t>
+      </w:r>
+      <w:r>
+        <w:rPr>
+          <w:color w:val="7030A0"/>
+        </w:rPr>
+        <w:t>commentaires</w:t>
+      </w:r>
+      <w:r>
+        <w:rPr>
+          <w:color w:val="7030A0"/>
+        </w:rPr>
+        <w:t xml:space="preserve"> </w:t>
+      </w:r>
+      <w:r>
+        <w:rPr>
+          <w:color w:val="7030A0"/>
+        </w:rPr>
+        <w:t>laisser</w:t>
+      </w:r>
+      <w:r>
+        <w:rPr>
+          <w:color w:val="7030A0"/>
+        </w:rPr>
+        <w:t xml:space="preserve"> par les </w:t>
+      </w:r>
+      <w:r>
+        <w:rPr>
+          <w:color w:val="7030A0"/>
+        </w:rPr>
+        <w:t>touriste</w:t>
+      </w:r>
+      <w:r>
+        <w:rPr>
+          <w:color w:val="7030A0"/>
+        </w:rPr>
+        <w:t>s</w:t>
+      </w:r>
+      <w:r>
+        <w:rPr>
+          <w:color w:val="0070C0"/>
+        </w:rPr>
+        <w:t>. L’entité</w:t>
+      </w:r>
+      <w:r>
+        <w:rPr>
+          <w:color w:val="0070C0"/>
+        </w:rPr>
+        <w:t xml:space="preserve"> autobus comprend </w:t>
+      </w:r>
+      <w:r>
+        <w:rPr>
+          <w:color w:val="0070C0"/>
+        </w:rPr>
+        <w:t>l’information</w:t>
+      </w:r>
+      <w:r>
+        <w:rPr>
+          <w:color w:val="0070C0"/>
+        </w:rPr>
+        <w:t xml:space="preserve"> de base sur le</w:t>
+      </w:r>
+      <w:r>
+        <w:rPr>
+          <w:color w:val="0070C0"/>
+        </w:rPr>
+        <w:t>s</w:t>
+      </w:r>
+      <w:r>
+        <w:rPr>
+          <w:color w:val="0070C0"/>
+        </w:rPr>
+        <w:t xml:space="preserve"> autobus qui </w:t>
+      </w:r>
+      <w:r>
+        <w:rPr>
+          <w:color w:val="0070C0"/>
+        </w:rPr>
+        <w:t xml:space="preserve">sont associée </w:t>
+      </w:r>
+      <w:r>
+        <w:rPr>
+          <w:color w:val="0070C0"/>
+        </w:rPr>
+        <w:t>aux réservations</w:t>
+      </w:r>
+      <w:r>
+        <w:rPr>
+          <w:color w:val="0070C0"/>
+        </w:rPr>
+        <w:t xml:space="preserve">. </w:t>
+      </w:r>
+      <w:r>
+        <w:rPr>
+          <w:color w:val="7030A0"/>
+        </w:rPr>
+        <w:t>L’entité</w:t>
+      </w:r>
+      <w:r>
+        <w:rPr>
+          <w:color w:val="7030A0"/>
+        </w:rPr>
+        <w:t xml:space="preserve"> visite co</w:t>
+      </w:r>
+      <w:r>
+        <w:rPr>
+          <w:color w:val="7030A0"/>
+        </w:rPr>
+        <w:t>m</w:t>
+      </w:r>
+      <w:r>
+        <w:rPr>
+          <w:color w:val="7030A0"/>
+        </w:rPr>
+        <w:t xml:space="preserve">prend </w:t>
+      </w:r>
+      <w:r>
+        <w:rPr>
+          <w:color w:val="7030A0"/>
+        </w:rPr>
+        <w:t>l’information</w:t>
+      </w:r>
+      <w:r>
+        <w:rPr>
+          <w:color w:val="7030A0"/>
+        </w:rPr>
+        <w:t xml:space="preserve"> de base sur les villes </w:t>
+      </w:r>
+      <w:r>
+        <w:rPr>
+          <w:color w:val="7030A0"/>
+        </w:rPr>
+        <w:t xml:space="preserve">qui </w:t>
+      </w:r>
+      <w:r>
+        <w:rPr>
+          <w:color w:val="7030A0"/>
+        </w:rPr>
+        <w:t xml:space="preserve">sont associée aux </w:t>
+      </w:r>
+      <w:r>
+        <w:rPr>
+          <w:color w:val="7030A0"/>
+        </w:rPr>
+        <w:t>réservations</w:t>
+      </w:r>
+      <w:r>
+        <w:rPr>
+          <w:color w:val="0070C0"/>
+        </w:rPr>
+        <w:t>. L’entité</w:t>
+      </w:r>
+      <w:r>
+        <w:rPr>
+          <w:color w:val="0070C0"/>
+        </w:rPr>
+        <w:t xml:space="preserve"> </w:t>
+      </w:r>
+      <w:r>
+        <w:rPr>
+          <w:color w:val="0070C0"/>
+        </w:rPr>
+        <w:t>réservation</w:t>
+      </w:r>
+      <w:r>
+        <w:rPr>
+          <w:color w:val="0070C0"/>
+        </w:rPr>
+        <w:t xml:space="preserve"> comprend l’information de base sur le</w:t>
+      </w:r>
+      <w:r>
+        <w:rPr>
+          <w:color w:val="0070C0"/>
+        </w:rPr>
+        <w:t xml:space="preserve">s </w:t>
+      </w:r>
+      <w:r>
+        <w:rPr>
+          <w:color w:val="0070C0"/>
+        </w:rPr>
+        <w:t>réservation</w:t>
+      </w:r>
+      <w:r>
+        <w:rPr>
+          <w:color w:val="0070C0"/>
+        </w:rPr>
+        <w:t xml:space="preserve">s qui appartienne aux touristes, qui </w:t>
+      </w:r>
+      <w:r>
+        <w:rPr>
+          <w:color w:val="0070C0"/>
+        </w:rPr>
+        <w:t>désignent un autobus, qui désignent une visite</w:t>
+      </w:r>
+      <w:r>
+        <w:rPr>
+          <w:color w:val="0070C0"/>
+        </w:rPr>
+        <w:t>.</w:t>
+      </w:r>
+      <w:r>
+        <w:br/>
+      </w:r>
+      <w:r>
+        <w:br/>
+        <w:t xml:space="preserve">Le modèle de données logique explique les relations entre les entités. L’entité étudiant comprend l’information de base sur les étudiants qui vont suivre les cours. L’entité </w:t>
+      </w:r>
+      <w:proofErr w:type="spellStart"/>
+      <w:r>
+        <w:t>session_AH</w:t>
+      </w:r>
+      <w:proofErr w:type="spellEnd"/>
+      <w:r>
+        <w:t xml:space="preserve"> comprend l’information sur les sessions pour lesquelles on offre des cours. … </w:t>
+      </w:r>
+      <w:r>
+        <w:rPr>
+          <w:b/>
+          <w:bCs/>
+          <w:u w:val="single"/>
+        </w:rPr>
+        <w:t>N.B. ceci est un exemple et est incomplet</w:t>
+      </w:r>
+      <w:r>
+        <w:rPr>
+          <w:b/>
+          <w:bCs/>
+          <w:u w:val="single"/>
+        </w:rPr>
+        <w:t>!</w:t>
+      </w:r>
+    </w:p>
+    <w:p>
+      <w:pPr>
+        <w:pStyle w:val="Titre2"/>
+      </w:pPr>
       <w:r>
         <w:lastRenderedPageBreak/>
+        <w:br/>
+      </w:r>
+      <w:r>
         <w:drawing>
-          <wp:inline distT="0" distB="0" distL="0" distR="0" wp14:anchorId="41F8AF36" wp14:editId="132D024B">
-            <wp:extent cx="5943600" cy="3723005"/>
-            <wp:effectExtent l="0" t="0" r="0" b="0"/>
-            <wp:docPr id="1248174788" name="Image 1" descr="Une image contenant texte, capture d’écran, diagramme, Police&#10;&#10;Description générée automatiquement"/>
+          <wp:inline distT="0" distB="0" distL="0" distR="0" wp14:anchorId="2A4A2370" wp14:editId="7820C217">
+            <wp:extent cx="5943600" cy="4342130"/>
+            <wp:effectExtent l="0" t="0" r="0" b="1270"/>
+            <wp:docPr id="599355915" name="Image 1" descr="Une image contenant texte, capture d’écran, Police, diagramme&#10;&#10;Description générée automatiquement"/>
             <wp:cNvGraphicFramePr>
               <a:graphicFrameLocks xmlns:a="http://schemas.openxmlformats.org/drawingml/2006/main" noChangeAspect="1"/>
             </wp:cNvGraphicFramePr>
@@ -2020,7 +3029,7 @@
               <a:graphicData uri="http://schemas.openxmlformats.org/drawingml/2006/picture">
                 <pic:pic xmlns:pic="http://schemas.openxmlformats.org/drawingml/2006/picture">
                   <pic:nvPicPr>
-                    <pic:cNvPr id="1248174788" name="Image 1" descr="Une image contenant texte, capture d’écran, diagramme, Police&#10;&#10;Description générée automatiquement"/>
+                    <pic:cNvPr id="599355915" name="Image 1" descr="Une image contenant texte, capture d’écran, Police, diagramme&#10;&#10;Description générée automatiquement"/>
                     <pic:cNvPicPr/>
                   </pic:nvPicPr>
                   <pic:blipFill>
@@ -2032,7 +3041,7 @@
                   <pic:spPr>
                     <a:xfrm>
                       <a:off x="0" y="0"/>
-                      <a:ext cx="5943600" cy="3723005"/>
+                      <a:ext cx="5943600" cy="4342130"/>
                     </a:xfrm>
                     <a:prstGeom prst="rect">
                       <a:avLst/>
@@ -2044,43 +3053,6 @@
           </wp:inline>
         </w:drawing>
       </w:r>
-      <w:r>
-        <w:drawing>
-          <wp:inline distT="0" distB="0" distL="0" distR="0" wp14:anchorId="02F542DD" wp14:editId="7FDF1858">
-            <wp:extent cx="5943600" cy="3933825"/>
-            <wp:effectExtent l="0" t="0" r="0" b="9525"/>
-            <wp:docPr id="727126228" name="Image 1" descr="Une image contenant texte, capture d’écran, Police, diagramme&#10;&#10;Description générée automatiquement"/>
-            <wp:cNvGraphicFramePr>
-              <a:graphicFrameLocks xmlns:a="http://schemas.openxmlformats.org/drawingml/2006/main" noChangeAspect="1"/>
-            </wp:cNvGraphicFramePr>
-            <a:graphic xmlns:a="http://schemas.openxmlformats.org/drawingml/2006/main">
-              <a:graphicData uri="http://schemas.openxmlformats.org/drawingml/2006/picture">
-                <pic:pic xmlns:pic="http://schemas.openxmlformats.org/drawingml/2006/picture">
-                  <pic:nvPicPr>
-                    <pic:cNvPr id="727126228" name="Image 1" descr="Une image contenant texte, capture d’écran, Police, diagramme&#10;&#10;Description générée automatiquement"/>
-                    <pic:cNvPicPr/>
-                  </pic:nvPicPr>
-                  <pic:blipFill>
-                    <a:blip r:embed="rId12"/>
-                    <a:stretch>
-                      <a:fillRect/>
-                    </a:stretch>
-                  </pic:blipFill>
-                  <pic:spPr>
-                    <a:xfrm>
-                      <a:off x="0" y="0"/>
-                      <a:ext cx="5943600" cy="3933825"/>
-                    </a:xfrm>
-                    <a:prstGeom prst="rect">
-                      <a:avLst/>
-                    </a:prstGeom>
-                  </pic:spPr>
-                </pic:pic>
-              </a:graphicData>
-            </a:graphic>
-          </wp:inline>
-        </w:drawing>
-      </w:r>
     </w:p>
     <w:p/>
     <w:p>
@@ -2088,7 +3060,6 @@
         <w:rPr>
           <w:noProof/>
         </w:rPr>
-        <w:lastRenderedPageBreak/>
         <w:drawing>
           <wp:inline distT="0" distB="0" distL="0" distR="0" wp14:anchorId="33F0090A" wp14:editId="0E765559">
             <wp:extent cx="5943600" cy="2887345"/>
@@ -2105,7 +3076,7 @@
                     <pic:cNvPicPr/>
                   </pic:nvPicPr>
                   <pic:blipFill>
-                    <a:blip r:embed="rId13">
+                    <a:blip r:embed="rId12">
                       <a:extLst>
                         <a:ext uri="{28A0092B-C50C-407E-A947-70E740481C1C}">
                           <a14:useLocalDpi xmlns:a14="http://schemas.microsoft.com/office/drawing/2010/main" val="0"/>
@@ -2142,10 +3113,31 @@
         </w:rPr>
       </w:pPr>
       <w:r>
-        <w:t>Le modèle de données logique explique les relations entre les entités. L’entité étudiant comprend l’information de base sur les étudiants qui vont suivre les cours. L’entité session_AH comprend l’information sur les sessions pour lesquelles on offre des cours. …</w:t>
-      </w:r>
-      <w:bookmarkStart w:id="4" w:name="OLE_LINK5"/>
-      <w:bookmarkStart w:id="5" w:name="OLE_LINK6"/>
+        <w:br/>
+      </w:r>
+      <w:r>
+        <w:br/>
+      </w:r>
+      <w:r>
+        <w:lastRenderedPageBreak/>
+        <w:br/>
+      </w:r>
+      <w:r>
+        <w:br/>
+      </w:r>
+      <w:r>
+        <w:t xml:space="preserve">Le modèle de données logique explique les relations entre les entités. L’entité étudiant comprend l’information de base sur les étudiants qui vont suivre les cours. L’entité </w:t>
+      </w:r>
+      <w:proofErr w:type="spellStart"/>
+      <w:r>
+        <w:t>session_AH</w:t>
+      </w:r>
+      <w:proofErr w:type="spellEnd"/>
+      <w:r>
+        <w:t xml:space="preserve"> comprend l’information sur les sessions pour lesquelles on offre des cours. …</w:t>
+      </w:r>
+      <w:bookmarkStart w:id="5" w:name="OLE_LINK5"/>
+      <w:bookmarkStart w:id="6" w:name="OLE_LINK6"/>
       <w:r>
         <w:t xml:space="preserve"> </w:t>
       </w:r>
@@ -2181,19 +3173,19 @@
         </w:rPr>
         <w:t xml:space="preserve"> </w:t>
       </w:r>
-      <w:bookmarkEnd w:id="4"/>
       <w:bookmarkEnd w:id="5"/>
+      <w:bookmarkEnd w:id="6"/>
     </w:p>
     <w:p/>
     <w:p>
       <w:pPr>
         <w:pStyle w:val="Titre2"/>
       </w:pPr>
-      <w:bookmarkStart w:id="6" w:name="_Toc70666868"/>
+      <w:bookmarkStart w:id="7" w:name="_Toc70666868"/>
       <w:r>
         <w:t>Clé de lecture du modèle de données</w:t>
       </w:r>
-      <w:bookmarkEnd w:id="6"/>
+      <w:bookmarkEnd w:id="7"/>
     </w:p>
     <w:p/>
     <w:p>
@@ -2207,21 +3199,378 @@
       </w:r>
     </w:p>
     <w:p>
-      <w:r>
+      <w:pPr>
         <w:rPr>
           <w:b/>
           <w:bCs/>
           <w:u w:val="single"/>
         </w:rPr>
-        <w:t>N.B. ceci est un exemple et est incomplet</w:t>
-      </w:r>
+      </w:pPr>
       <w:r>
         <w:rPr>
           <w:b/>
           <w:bCs/>
           <w:u w:val="single"/>
         </w:rPr>
+        <w:t>N.B. ceci est un exemple et est incomplet</w:t>
+      </w:r>
+      <w:r>
+        <w:rPr>
+          <w:b/>
+          <w:bCs/>
+          <w:u w:val="single"/>
+        </w:rPr>
         <w:t>!</w:t>
+      </w:r>
+    </w:p>
+    <w:p>
+      <w:pPr>
+        <w:rPr>
+          <w:color w:val="7030A0"/>
+        </w:rPr>
+      </w:pPr>
+      <w:r>
+        <w:rPr>
+          <w:b/>
+          <w:bCs/>
+          <w:u w:val="single"/>
+        </w:rPr>
+        <w:br/>
+      </w:r>
+      <w:r>
+        <w:rPr>
+          <w:b/>
+          <w:bCs/>
+          <w:u w:val="single"/>
+        </w:rPr>
+        <w:br/>
+      </w:r>
+      <w:r>
+        <w:rPr>
+          <w:color w:val="7030A0"/>
+        </w:rPr>
+        <w:t xml:space="preserve">Un touriste peut </w:t>
+      </w:r>
+      <w:r>
+        <w:rPr>
+          <w:color w:val="7030A0"/>
+        </w:rPr>
+        <w:t>laisser un</w:t>
+      </w:r>
+      <w:r>
+        <w:rPr>
+          <w:color w:val="7030A0"/>
+        </w:rPr>
+        <w:t xml:space="preserve"> ou </w:t>
+      </w:r>
+      <w:r>
+        <w:rPr>
+          <w:color w:val="7030A0"/>
+        </w:rPr>
+        <w:t>plusieurs commentaires</w:t>
+      </w:r>
+      <w:r>
+        <w:rPr>
+          <w:color w:val="7030A0"/>
+        </w:rPr>
+        <w:t>.</w:t>
+      </w:r>
+    </w:p>
+    <w:p>
+      <w:pPr>
+        <w:rPr>
+          <w:color w:val="7030A0"/>
+        </w:rPr>
+      </w:pPr>
+      <w:r>
+        <w:rPr>
+          <w:color w:val="7030A0"/>
+        </w:rPr>
+        <w:t xml:space="preserve">Un commentaire doit </w:t>
+      </w:r>
+      <w:r>
+        <w:rPr>
+          <w:color w:val="7030A0"/>
+        </w:rPr>
+        <w:t>appartenir à</w:t>
+      </w:r>
+      <w:r>
+        <w:rPr>
+          <w:color w:val="7030A0"/>
+        </w:rPr>
+        <w:t xml:space="preserve"> un</w:t>
+      </w:r>
+      <w:r>
+        <w:rPr>
+          <w:color w:val="7030A0"/>
+        </w:rPr>
+        <w:t xml:space="preserve"> et un seul </w:t>
+      </w:r>
+      <w:r>
+        <w:rPr>
+          <w:color w:val="7030A0"/>
+        </w:rPr>
+        <w:t xml:space="preserve">touriste </w:t>
+      </w:r>
+      <w:r>
+        <w:rPr>
+          <w:color w:val="7030A0"/>
+        </w:rPr>
+        <w:br/>
+      </w:r>
+      <w:r>
+        <w:rPr>
+          <w:color w:val="7030A0"/>
+        </w:rPr>
+        <w:br/>
+      </w:r>
+      <w:r>
+        <w:rPr>
+          <w:b/>
+          <w:bCs/>
+          <w:u w:val="single"/>
+        </w:rPr>
+        <w:br/>
+      </w:r>
+      <w:r>
+        <w:rPr>
+          <w:color w:val="7030A0"/>
+        </w:rPr>
+        <w:t xml:space="preserve">Un touriste peut </w:t>
+      </w:r>
+      <w:r>
+        <w:rPr>
+          <w:color w:val="7030A0"/>
+        </w:rPr>
+        <w:t>faire</w:t>
+      </w:r>
+      <w:r>
+        <w:rPr>
+          <w:color w:val="7030A0"/>
+        </w:rPr>
+        <w:t xml:space="preserve"> un ou plusieurs </w:t>
+      </w:r>
+      <w:r>
+        <w:rPr>
+          <w:color w:val="7030A0"/>
+        </w:rPr>
+        <w:t xml:space="preserve">réservations </w:t>
+      </w:r>
+    </w:p>
+    <w:p>
+      <w:pPr>
+        <w:rPr>
+          <w:color w:val="7030A0"/>
+        </w:rPr>
+      </w:pPr>
+      <w:r>
+        <w:rPr>
+          <w:color w:val="7030A0"/>
+        </w:rPr>
+        <w:t>Un</w:t>
+      </w:r>
+      <w:r>
+        <w:rPr>
+          <w:color w:val="7030A0"/>
+        </w:rPr>
+        <w:t>e</w:t>
+      </w:r>
+      <w:r>
+        <w:rPr>
+          <w:color w:val="7030A0"/>
+        </w:rPr>
+        <w:t xml:space="preserve"> </w:t>
+      </w:r>
+      <w:r>
+        <w:rPr>
+          <w:color w:val="7030A0"/>
+        </w:rPr>
+        <w:t>réservation</w:t>
+      </w:r>
+      <w:r>
+        <w:rPr>
+          <w:color w:val="7030A0"/>
+        </w:rPr>
+        <w:t xml:space="preserve"> </w:t>
+      </w:r>
+      <w:r>
+        <w:rPr>
+          <w:color w:val="7030A0"/>
+        </w:rPr>
+        <w:t xml:space="preserve">doit </w:t>
+      </w:r>
+      <w:r>
+        <w:rPr>
+          <w:color w:val="7030A0"/>
+        </w:rPr>
+        <w:t>appartenir à</w:t>
+      </w:r>
+      <w:r>
+        <w:rPr>
+          <w:color w:val="7030A0"/>
+        </w:rPr>
+        <w:t xml:space="preserve"> un</w:t>
+      </w:r>
+      <w:r>
+        <w:rPr>
+          <w:color w:val="7030A0"/>
+        </w:rPr>
+        <w:t xml:space="preserve"> et un seul </w:t>
+      </w:r>
+      <w:r>
+        <w:rPr>
+          <w:color w:val="7030A0"/>
+        </w:rPr>
+        <w:t>touriste</w:t>
+      </w:r>
+    </w:p>
+    <w:p>
+      <w:pPr>
+        <w:rPr>
+          <w:color w:val="7030A0"/>
+        </w:rPr>
+      </w:pPr>
+    </w:p>
+    <w:p>
+      <w:pPr>
+        <w:rPr>
+          <w:color w:val="7030A0"/>
+        </w:rPr>
+      </w:pPr>
+      <w:r>
+        <w:rPr>
+          <w:color w:val="7030A0"/>
+        </w:rPr>
+        <w:t xml:space="preserve">Un autobus peut </w:t>
+      </w:r>
+      <w:r>
+        <w:rPr>
+          <w:color w:val="7030A0"/>
+        </w:rPr>
+        <w:t xml:space="preserve">être associer à </w:t>
+      </w:r>
+      <w:r>
+        <w:rPr>
+          <w:color w:val="7030A0"/>
+        </w:rPr>
+        <w:t>un</w:t>
+      </w:r>
+      <w:r>
+        <w:rPr>
+          <w:color w:val="7030A0"/>
+        </w:rPr>
+        <w:t>e</w:t>
+      </w:r>
+      <w:r>
+        <w:rPr>
+          <w:color w:val="7030A0"/>
+        </w:rPr>
+        <w:t xml:space="preserve"> ou plusieurs </w:t>
+      </w:r>
+      <w:r>
+        <w:rPr>
+          <w:color w:val="7030A0"/>
+        </w:rPr>
+        <w:t>réservations</w:t>
+      </w:r>
+    </w:p>
+    <w:p>
+      <w:pPr>
+        <w:rPr>
+          <w:color w:val="7030A0"/>
+        </w:rPr>
+      </w:pPr>
+      <w:r>
+        <w:rPr>
+          <w:color w:val="7030A0"/>
+        </w:rPr>
+        <w:t>Une</w:t>
+      </w:r>
+      <w:r>
+        <w:rPr>
+          <w:color w:val="7030A0"/>
+        </w:rPr>
+        <w:t xml:space="preserve"> </w:t>
+      </w:r>
+      <w:r>
+        <w:rPr>
+          <w:color w:val="7030A0"/>
+        </w:rPr>
+        <w:t xml:space="preserve">réservation doit </w:t>
+      </w:r>
+      <w:r>
+        <w:rPr>
+          <w:color w:val="7030A0"/>
+        </w:rPr>
+        <w:t xml:space="preserve">désigner </w:t>
+      </w:r>
+      <w:r>
+        <w:rPr>
+          <w:color w:val="7030A0"/>
+        </w:rPr>
+        <w:t xml:space="preserve">un </w:t>
+      </w:r>
+      <w:r>
+        <w:rPr>
+          <w:color w:val="7030A0"/>
+        </w:rPr>
+        <w:t xml:space="preserve">et un seul </w:t>
+      </w:r>
+      <w:r>
+        <w:rPr>
+          <w:color w:val="7030A0"/>
+        </w:rPr>
+        <w:t xml:space="preserve">autobus </w:t>
+      </w:r>
+    </w:p>
+    <w:p>
+      <w:pPr>
+        <w:rPr>
+          <w:color w:val="7030A0"/>
+        </w:rPr>
+      </w:pPr>
+      <w:r>
+        <w:rPr>
+          <w:color w:val="7030A0"/>
+        </w:rPr>
+        <w:br/>
+      </w:r>
+      <w:r>
+        <w:rPr>
+          <w:color w:val="7030A0"/>
+        </w:rPr>
+        <w:br/>
+        <w:t xml:space="preserve">Une visite peut </w:t>
+      </w:r>
+      <w:r>
+        <w:rPr>
+          <w:color w:val="7030A0"/>
+        </w:rPr>
+        <w:t xml:space="preserve">être associer à </w:t>
+      </w:r>
+      <w:r>
+        <w:rPr>
+          <w:color w:val="7030A0"/>
+        </w:rPr>
+        <w:t>un</w:t>
+      </w:r>
+      <w:r>
+        <w:rPr>
+          <w:color w:val="7030A0"/>
+        </w:rPr>
+        <w:t>e</w:t>
+      </w:r>
+      <w:r>
+        <w:rPr>
+          <w:color w:val="7030A0"/>
+        </w:rPr>
+        <w:t xml:space="preserve"> ou plusieurs </w:t>
+      </w:r>
+      <w:r>
+        <w:rPr>
+          <w:color w:val="7030A0"/>
+        </w:rPr>
+        <w:t>réservations</w:t>
       </w:r>
     </w:p>
     <w:p>
@@ -2233,6 +3582,36 @@
           <w:szCs w:val="26"/>
         </w:rPr>
       </w:pPr>
+      <w:r>
+        <w:rPr>
+          <w:color w:val="7030A0"/>
+        </w:rPr>
+        <w:t>Une</w:t>
+      </w:r>
+      <w:r>
+        <w:rPr>
+          <w:color w:val="7030A0"/>
+        </w:rPr>
+        <w:t xml:space="preserve"> </w:t>
+      </w:r>
+      <w:r>
+        <w:rPr>
+          <w:color w:val="7030A0"/>
+        </w:rPr>
+        <w:t xml:space="preserve">réservation doit désigner un et </w:t>
+      </w:r>
+      <w:r>
+        <w:rPr>
+          <w:color w:val="7030A0"/>
+        </w:rPr>
+        <w:t>une seule visite</w:t>
+      </w:r>
+      <w:r>
+        <w:rPr>
+          <w:color w:val="7030A0"/>
+        </w:rPr>
+        <w:t xml:space="preserve"> </w:t>
+      </w:r>
       <w:r>
         <w:br w:type="page"/>
       </w:r>
@@ -2241,23 +3620,23 @@
       <w:pPr>
         <w:pStyle w:val="Titre2"/>
       </w:pPr>
-      <w:bookmarkStart w:id="7" w:name="_Toc70666869"/>
+      <w:bookmarkStart w:id="8" w:name="_Toc70666869"/>
       <w:r>
         <w:lastRenderedPageBreak/>
         <w:t>Croquis d’écrans</w:t>
       </w:r>
-      <w:bookmarkEnd w:id="7"/>
+      <w:bookmarkEnd w:id="8"/>
     </w:p>
     <w:p/>
     <w:p>
       <w:pPr>
         <w:pStyle w:val="Titre3"/>
       </w:pPr>
-      <w:bookmarkStart w:id="8" w:name="_Toc70666870"/>
+      <w:bookmarkStart w:id="9" w:name="_Toc70666870"/>
       <w:r>
         <w:t>L’accueil</w:t>
       </w:r>
-      <w:bookmarkEnd w:id="8"/>
+      <w:bookmarkEnd w:id="9"/>
     </w:p>
     <w:p/>
     <w:p>
@@ -2281,7 +3660,7 @@
                     <pic:cNvPicPr/>
                   </pic:nvPicPr>
                   <pic:blipFill>
-                    <a:blip r:embed="rId14" cstate="print">
+                    <a:blip r:embed="rId13" cstate="print">
                       <a:extLst>
                         <a:ext uri="{28A0092B-C50C-407E-A947-70E740481C1C}">
                           <a14:useLocalDpi xmlns:a14="http://schemas.microsoft.com/office/drawing/2010/main" val="0"/>
@@ -2333,12 +3712,12 @@
       <w:pPr>
         <w:pStyle w:val="Titre3"/>
       </w:pPr>
-      <w:bookmarkStart w:id="9" w:name="_Toc70666871"/>
+      <w:bookmarkStart w:id="10" w:name="_Toc70666871"/>
       <w:r>
         <w:lastRenderedPageBreak/>
         <w:t>La liste des cours</w:t>
       </w:r>
-      <w:bookmarkEnd w:id="9"/>
+      <w:bookmarkEnd w:id="10"/>
     </w:p>
     <w:p/>
     <w:p>
@@ -2362,7 +3741,7 @@
                     <pic:cNvPicPr/>
                   </pic:nvPicPr>
                   <pic:blipFill>
-                    <a:blip r:embed="rId15" cstate="print">
+                    <a:blip r:embed="rId14" cstate="print">
                       <a:extLst>
                         <a:ext uri="{28A0092B-C50C-407E-A947-70E740481C1C}">
                           <a14:useLocalDpi xmlns:a14="http://schemas.microsoft.com/office/drawing/2010/main" val="0"/>
@@ -2464,16 +3843,35 @@
       <w:pPr>
         <w:pStyle w:val="Titre2"/>
       </w:pPr>
-      <w:bookmarkStart w:id="10" w:name="_Toc70666872"/>
+      <w:bookmarkStart w:id="11" w:name="_Toc70666872"/>
       <w:r>
         <w:t>Référence</w:t>
       </w:r>
-      <w:bookmarkEnd w:id="10"/>
+      <w:bookmarkEnd w:id="11"/>
     </w:p>
     <w:p/>
     <w:p>
       <w:r>
         <w:t>Mettre ici une bibliographie et/ou la liste des sites qui vous ont inspirés.</w:t>
+      </w:r>
+      <w:r>
+        <w:br/>
+      </w:r>
+      <w:r>
+        <w:br/>
+      </w:r>
+      <w:hyperlink r:id="rId15" w:tgtFrame="_blank" w:tooltip="https://www.getyourguide.fr/montreal-l195/montreal-visite-nocturne-a-deux-etages-t456718?date_from=2024-06-21&amp;_pc=1,1" w:history="1">
+        <w:r>
+          <w:rPr>
+            <w:rStyle w:val="Lienhypertexte"/>
+            <w:rFonts w:ascii="inherit" w:hAnsi="inherit" w:cs="Noto Sans"/>
+            <w:bdr w:val="none" w:sz="0" w:space="0" w:color="auto" w:frame="1"/>
+          </w:rPr>
+          <w:t>https://www.getyourguide.fr/montreal-l195/montreal-visite-nocturne-a-deux-etages-t456718?date_from=2024-06-21&amp;_pc=1,1</w:t>
+        </w:r>
+      </w:hyperlink>
+      <w:r>
+        <w:t xml:space="preserve"> </w:t>
       </w:r>
     </w:p>
     <w:sectPr>

</xml_diff>

<commit_message>
ajout de reflog dans le document wold analyse
</commit_message>
<xml_diff>
--- a/Gabarit_analyse_sommaire_TP3.docx
+++ b/Gabarit_analyse_sommaire_TP3.docx
@@ -1,6 +1,6 @@
 
 <file path=word/document.xml><?xml version="1.0" encoding="utf-8"?>
-<w:document xmlns:wpc="http://schemas.microsoft.com/office/word/2010/wordprocessingCanvas" xmlns:cx="http://schemas.microsoft.com/office/drawing/2014/chartex" xmlns:cx1="http://schemas.microsoft.com/office/drawing/2015/9/8/chartex" xmlns:cx2="http://schemas.microsoft.com/office/drawing/2015/10/21/chartex" xmlns:cx3="http://schemas.microsoft.com/office/drawing/2016/5/9/chartex" xmlns:cx4="http://schemas.microsoft.com/office/drawing/2016/5/10/chartex" xmlns:cx5="http://schemas.microsoft.com/office/drawing/2016/5/11/chartex" xmlns:cx6="http://schemas.microsoft.com/office/drawing/2016/5/12/chartex" xmlns:cx7="http://schemas.microsoft.com/office/drawing/2016/5/13/chartex" xmlns:cx8="http://schemas.microsoft.com/office/drawing/2016/5/14/chartex" xmlns:mc="http://schemas.openxmlformats.org/markup-compatibility/2006" xmlns:aink="http://schemas.microsoft.com/office/drawing/2016/ink" xmlns:am3d="http://schemas.microsoft.com/office/drawing/2017/model3d" xmlns:o="urn:schemas-microsoft-com:office:office" xmlns:oel="http://schemas.microsoft.com/office/2019/extlst" xmlns:r="http://schemas.openxmlformats.org/officeDocument/2006/relationships" xmlns:m="http://schemas.openxmlformats.org/officeDocument/2006/math" xmlns:v="urn:schemas-microsoft-com:vml" xmlns:wp14="http://schemas.microsoft.com/office/word/2010/wordprocessingDrawing" xmlns:wp="http://schemas.openxmlformats.org/drawingml/2006/wordprocessingDrawing" xmlns:w10="urn:schemas-microsoft-com:office:word" xmlns:w="http://schemas.openxmlformats.org/wordprocessingml/2006/main" xmlns:w14="http://schemas.microsoft.com/office/word/2010/wordml" xmlns:w15="http://schemas.microsoft.com/office/word/2012/wordml" xmlns:w16cex="http://schemas.microsoft.com/office/word/2018/wordml/cex" xmlns:w16cid="http://schemas.microsoft.com/office/word/2016/wordml/cid" xmlns:w16="http://schemas.microsoft.com/office/word/2018/wordml" xmlns:w16sdtdh="http://schemas.microsoft.com/office/word/2020/wordml/sdtdatahash" xmlns:w16se="http://schemas.microsoft.com/office/word/2015/wordml/symex" xmlns:wpg="http://schemas.microsoft.com/office/word/2010/wordprocessingGroup" xmlns:wpi="http://schemas.microsoft.com/office/word/2010/wordprocessingInk" xmlns:wne="http://schemas.microsoft.com/office/word/2006/wordml" xmlns:wps="http://schemas.microsoft.com/office/word/2010/wordprocessingShape" mc:Ignorable="w14 w15 w16se w16cid w16 w16cex w16sdtdh wp14">
+<w:document xmlns:wpc="http://schemas.microsoft.com/office/word/2010/wordprocessingCanvas" xmlns:cx="http://schemas.microsoft.com/office/drawing/2014/chartex" xmlns:cx1="http://schemas.microsoft.com/office/drawing/2015/9/8/chartex" xmlns:cx2="http://schemas.microsoft.com/office/drawing/2015/10/21/chartex" xmlns:cx3="http://schemas.microsoft.com/office/drawing/2016/5/9/chartex" xmlns:cx4="http://schemas.microsoft.com/office/drawing/2016/5/10/chartex" xmlns:cx5="http://schemas.microsoft.com/office/drawing/2016/5/11/chartex" xmlns:cx6="http://schemas.microsoft.com/office/drawing/2016/5/12/chartex" xmlns:cx7="http://schemas.microsoft.com/office/drawing/2016/5/13/chartex" xmlns:cx8="http://schemas.microsoft.com/office/drawing/2016/5/14/chartex" xmlns:mc="http://schemas.openxmlformats.org/markup-compatibility/2006" xmlns:aink="http://schemas.microsoft.com/office/drawing/2016/ink" xmlns:am3d="http://schemas.microsoft.com/office/drawing/2017/model3d" xmlns:o="urn:schemas-microsoft-com:office:office" xmlns:oel="http://schemas.microsoft.com/office/2019/extlst" xmlns:r="http://schemas.openxmlformats.org/officeDocument/2006/relationships" xmlns:m="http://schemas.openxmlformats.org/officeDocument/2006/math" xmlns:v="urn:schemas-microsoft-com:vml" xmlns:wp14="http://schemas.microsoft.com/office/word/2010/wordprocessingDrawing" xmlns:wp="http://schemas.openxmlformats.org/drawingml/2006/wordprocessingDrawing" xmlns:w10="urn:schemas-microsoft-com:office:word" xmlns:w="http://schemas.openxmlformats.org/wordprocessingml/2006/main" xmlns:w14="http://schemas.microsoft.com/office/word/2010/wordml" xmlns:w15="http://schemas.microsoft.com/office/word/2012/wordml" xmlns:w16cex="http://schemas.microsoft.com/office/word/2018/wordml/cex" xmlns:w16cid="http://schemas.microsoft.com/office/word/2016/wordml/cid" xmlns:w16="http://schemas.microsoft.com/office/word/2018/wordml" xmlns:w16du="http://schemas.microsoft.com/office/word/2023/wordml/word16du" xmlns:w16sdtdh="http://schemas.microsoft.com/office/word/2020/wordml/sdtdatahash" xmlns:w16se="http://schemas.microsoft.com/office/word/2015/wordml/symex" xmlns:wpg="http://schemas.microsoft.com/office/word/2010/wordprocessingGroup" xmlns:wpi="http://schemas.microsoft.com/office/word/2010/wordprocessingInk" xmlns:wne="http://schemas.microsoft.com/office/word/2006/wordml" xmlns:wps="http://schemas.microsoft.com/office/word/2010/wordprocessingShape" mc:Ignorable="w14 w15 w16se w16cid w16 w16cex w16sdtdh w16du wp14">
   <w:body>
     <w:sdt>
       <w:sdtPr>
@@ -2466,26 +2466,34 @@
         </w:rPr>
         <w:t xml:space="preserve">, mot de passe : </w:t>
       </w:r>
+      <w:proofErr w:type="spellStart"/>
+      <w:r>
+        <w:rPr>
+          <w:color w:val="7030A0"/>
+        </w:rPr>
+        <w:t>codeBleu</w:t>
+      </w:r>
+      <w:proofErr w:type="spellEnd"/>
+      <w:r>
+        <w:rPr>
+          <w:color w:val="7030A0"/>
+        </w:rPr>
+        <w:t>) pour</w:t>
+      </w:r>
+      <w:r>
+        <w:rPr>
+          <w:color w:val="7030A0"/>
+        </w:rPr>
+        <w:t xml:space="preserve"> afficher les donnes de toutes les </w:t>
+      </w:r>
       <w:proofErr w:type="gramStart"/>
       <w:r>
         <w:rPr>
           <w:color w:val="7030A0"/>
         </w:rPr>
-        <w:t>codeBleu</w:t>
-      </w:r>
-      <w:r>
-        <w:rPr>
-          <w:color w:val="7030A0"/>
-        </w:rPr>
-        <w:t>)pour</w:t>
+        <w:t>tables .</w:t>
       </w:r>
       <w:proofErr w:type="gramEnd"/>
-      <w:r>
-        <w:rPr>
-          <w:color w:val="7030A0"/>
-        </w:rPr>
-        <w:t xml:space="preserve"> afficher les donnes de toutes les tables .</w:t>
-      </w:r>
     </w:p>
     <w:p>
       <w:pPr>
@@ -2504,104 +2512,6 @@
     <w:p/>
     <w:p>
       <w:r>
-        <w:t>P</w:t>
-      </w:r>
-      <w:r>
-        <w:t>our aider à repartir l’économie du Québec qui a été frei</w:t>
-      </w:r>
-      <w:r>
-        <w:t>née</w:t>
-      </w:r>
-      <w:r>
-        <w:t xml:space="preserve"> par la crise du COVID-19, nous avons eu l’idée d’offrir des cours d’informatique en français aux étudiants du Québec. </w:t>
-      </w:r>
-      <w:r>
-        <w:t xml:space="preserve">Notre projet se nomme Vos Cours, votre succès (VCVS). </w:t>
-      </w:r>
-      <w:r>
-        <w:t xml:space="preserve">Les cours d’introduction seront gratuits et par la suite, le </w:t>
-      </w:r>
-      <w:r>
-        <w:t>site offrira des cours intermédiaires et avancés à des prix abordable</w:t>
-      </w:r>
-      <w:r>
-        <w:t>s</w:t>
-      </w:r>
-      <w:r>
-        <w:t>.</w:t>
-      </w:r>
-    </w:p>
-    <w:p/>
-    <w:p>
-      <w:r>
-        <w:t>Il y aura une page d’accueil qui expliquera le site et aura une approche vendeur, il y a</w:t>
-      </w:r>
-      <w:bookmarkStart w:id="3" w:name="_Hlk167241227"/>
-      <w:r>
-        <w:t xml:space="preserve">ura </w:t>
-      </w:r>
-      <w:bookmarkEnd w:id="3"/>
-      <w:r>
-        <w:t xml:space="preserve">un menu vers les autres pages. Il y aura une page d’offre des cours. Il y aura 2 pages détaillées pour les deux premiers cours. Il y aura une page pour créer son profil. Il y aura une page pour s’inscrire à un cours avec un suivi des sessions du cours. </w:t>
-      </w:r>
-    </w:p>
-    <w:p>
-      <w:r>
-        <w:t>N.B. Seul</w:t>
-      </w:r>
-      <w:r>
-        <w:t>es</w:t>
-      </w:r>
-      <w:r>
-        <w:t xml:space="preserve"> </w:t>
-      </w:r>
-      <w:r>
-        <w:t xml:space="preserve">les fonctionnalités </w:t>
-      </w:r>
-      <w:r>
-        <w:t>minimales</w:t>
-      </w:r>
-      <w:r>
-        <w:t>,</w:t>
-      </w:r>
-      <w:r>
-        <w:t xml:space="preserve"> afin de rencontrer les objectifs du cours</w:t>
-      </w:r>
-      <w:r>
-        <w:t>,</w:t>
-      </w:r>
-      <w:r>
-        <w:t xml:space="preserve"> seront implanté</w:t>
-      </w:r>
-      <w:r>
-        <w:t>e</w:t>
-      </w:r>
-      <w:r>
-        <w:t>s.</w:t>
-      </w:r>
-      <w:r>
-        <w:t xml:space="preserve"> … </w:t>
-      </w:r>
-      <w:r>
-        <w:rPr>
-          <w:b/>
-          <w:bCs/>
-          <w:u w:val="single"/>
-        </w:rPr>
-        <w:t>N.B. ceci est un exemple</w:t>
-      </w:r>
-      <w:r>
-        <w:rPr>
-          <w:b/>
-          <w:bCs/>
-          <w:u w:val="single"/>
-        </w:rPr>
-        <w:t>, vous trouvez votre propre sujet !</w:t>
-      </w:r>
-    </w:p>
-    <w:p>
-      <w:r>
-        <w:lastRenderedPageBreak/>
         <w:br w:type="page"/>
       </w:r>
     </w:p>
@@ -2609,12 +2519,12 @@
       <w:pPr>
         <w:pStyle w:val="Titre2"/>
       </w:pPr>
-      <w:bookmarkStart w:id="4" w:name="_Toc70666867"/>
+      <w:bookmarkStart w:id="3" w:name="_Toc70666867"/>
       <w:r>
         <w:lastRenderedPageBreak/>
         <w:t>Modèle de données logique</w:t>
       </w:r>
-      <w:bookmarkEnd w:id="4"/>
+      <w:bookmarkEnd w:id="3"/>
       <w:r>
         <w:br/>
       </w:r>
@@ -2622,6 +2532,9 @@
         <w:t>=</w:t>
       </w:r>
       <w:r>
+        <w:rPr>
+          <w:noProof/>
+        </w:rPr>
         <w:drawing>
           <wp:inline distT="0" distB="0" distL="0" distR="0" wp14:anchorId="5EA4407E" wp14:editId="059F8CEF">
             <wp:extent cx="5943600" cy="4521835"/>
@@ -2914,13 +2827,7 @@
         <w:rPr>
           <w:color w:val="7030A0"/>
         </w:rPr>
-        <w:t xml:space="preserve">sont associée aux </w:t>
-      </w:r>
-      <w:r>
-        <w:rPr>
-          <w:color w:val="7030A0"/>
-        </w:rPr>
-        <w:t>réservations</w:t>
+        <w:t>sont associée aux réservations</w:t>
       </w:r>
       <w:r>
         <w:rPr>
@@ -2950,30 +2857,18 @@
         <w:rPr>
           <w:color w:val="0070C0"/>
         </w:rPr>
-        <w:t xml:space="preserve">s </w:t>
+        <w:t xml:space="preserve">s réservations qui appartienne aux touristes, qui </w:t>
       </w:r>
       <w:r>
         <w:rPr>
           <w:color w:val="0070C0"/>
         </w:rPr>
-        <w:t>réservation</w:t>
+        <w:t>désignent un autobus, qui désignent une visite</w:t>
       </w:r>
       <w:r>
         <w:rPr>
           <w:color w:val="0070C0"/>
         </w:rPr>
-        <w:t xml:space="preserve">s qui appartienne aux touristes, qui </w:t>
-      </w:r>
-      <w:r>
-        <w:rPr>
-          <w:color w:val="0070C0"/>
-        </w:rPr>
-        <w:t>désignent un autobus, qui désignent une visite</w:t>
-      </w:r>
-      <w:r>
-        <w:rPr>
-          <w:color w:val="0070C0"/>
-        </w:rPr>
         <w:t>.</w:t>
       </w:r>
       <w:r>
@@ -2981,31 +2876,6 @@
       </w:r>
       <w:r>
         <w:br/>
-        <w:t xml:space="preserve">Le modèle de données logique explique les relations entre les entités. L’entité étudiant comprend l’information de base sur les étudiants qui vont suivre les cours. L’entité </w:t>
-      </w:r>
-      <w:proofErr w:type="spellStart"/>
-      <w:r>
-        <w:t>session_AH</w:t>
-      </w:r>
-      <w:proofErr w:type="spellEnd"/>
-      <w:r>
-        <w:t xml:space="preserve"> comprend l’information sur les sessions pour lesquelles on offre des cours. … </w:t>
-      </w:r>
-      <w:r>
-        <w:rPr>
-          <w:b/>
-          <w:bCs/>
-          <w:u w:val="single"/>
-        </w:rPr>
-        <w:t>N.B. ceci est un exemple et est incomplet</w:t>
-      </w:r>
-      <w:r>
-        <w:rPr>
-          <w:b/>
-          <w:bCs/>
-          <w:u w:val="single"/>
-        </w:rPr>
-        <w:t>!</w:t>
       </w:r>
     </w:p>
     <w:p>
@@ -3017,6 +2887,9 @@
         <w:br/>
       </w:r>
       <w:r>
+        <w:rPr>
+          <w:noProof/>
+        </w:rPr>
         <w:drawing>
           <wp:inline distT="0" distB="0" distL="0" distR="0" wp14:anchorId="2A4A2370" wp14:editId="7820C217">
             <wp:extent cx="5943600" cy="4342130"/>
@@ -3055,16 +2928,473 @@
       </w:r>
     </w:p>
     <w:p/>
+    <w:p/>
+    <w:p/>
     <w:p>
+      <w:pPr>
+        <w:rPr>
+          <w:b/>
+          <w:bCs/>
+          <w:u w:val="single"/>
+        </w:rPr>
+      </w:pPr>
+      <w:r>
+        <w:br/>
+      </w:r>
+      <w:r>
+        <w:br/>
+      </w:r>
+      <w:r>
+        <w:br/>
+      </w:r>
+      <w:r>
+        <w:br/>
+      </w:r>
+    </w:p>
+    <w:p/>
+    <w:p>
+      <w:pPr>
+        <w:pStyle w:val="Titre2"/>
+      </w:pPr>
+      <w:bookmarkStart w:id="4" w:name="_Toc70666868"/>
+      <w:r>
+        <w:t>Clé de lecture du modèle de données</w:t>
+      </w:r>
+      <w:bookmarkEnd w:id="4"/>
+    </w:p>
+    <w:p/>
+    <w:p>
+      <w:pPr>
+        <w:rPr>
+          <w:color w:val="7030A0"/>
+        </w:rPr>
+      </w:pPr>
+      <w:r>
+        <w:rPr>
+          <w:b/>
+          <w:bCs/>
+          <w:u w:val="single"/>
+        </w:rPr>
+        <w:br/>
+      </w:r>
+      <w:r>
+        <w:rPr>
+          <w:b/>
+          <w:bCs/>
+          <w:u w:val="single"/>
+        </w:rPr>
+        <w:br/>
+      </w:r>
+      <w:r>
+        <w:rPr>
+          <w:color w:val="7030A0"/>
+        </w:rPr>
+        <w:t xml:space="preserve">Un touriste peut </w:t>
+      </w:r>
+      <w:r>
+        <w:rPr>
+          <w:color w:val="7030A0"/>
+        </w:rPr>
+        <w:t>laisser un</w:t>
+      </w:r>
+      <w:r>
+        <w:rPr>
+          <w:color w:val="7030A0"/>
+        </w:rPr>
+        <w:t xml:space="preserve"> ou </w:t>
+      </w:r>
+      <w:r>
+        <w:rPr>
+          <w:color w:val="7030A0"/>
+        </w:rPr>
+        <w:t>plusieurs commentaires</w:t>
+      </w:r>
+      <w:r>
+        <w:rPr>
+          <w:color w:val="7030A0"/>
+        </w:rPr>
+        <w:t>.</w:t>
+      </w:r>
+    </w:p>
+    <w:p>
+      <w:pPr>
+        <w:rPr>
+          <w:color w:val="7030A0"/>
+        </w:rPr>
+      </w:pPr>
+      <w:r>
+        <w:rPr>
+          <w:color w:val="7030A0"/>
+        </w:rPr>
+        <w:t xml:space="preserve">Un commentaire doit </w:t>
+      </w:r>
+      <w:r>
+        <w:rPr>
+          <w:color w:val="7030A0"/>
+        </w:rPr>
+        <w:t>appartenir à</w:t>
+      </w:r>
+      <w:r>
+        <w:rPr>
+          <w:color w:val="7030A0"/>
+        </w:rPr>
+        <w:t xml:space="preserve"> un</w:t>
+      </w:r>
+      <w:r>
+        <w:rPr>
+          <w:color w:val="7030A0"/>
+        </w:rPr>
+        <w:t xml:space="preserve"> et un seul </w:t>
+      </w:r>
+      <w:r>
+        <w:rPr>
+          <w:color w:val="7030A0"/>
+        </w:rPr>
+        <w:t xml:space="preserve">touriste </w:t>
+      </w:r>
+      <w:r>
+        <w:rPr>
+          <w:color w:val="7030A0"/>
+        </w:rPr>
+        <w:br/>
+      </w:r>
+      <w:r>
+        <w:rPr>
+          <w:color w:val="7030A0"/>
+        </w:rPr>
+        <w:br/>
+      </w:r>
+      <w:r>
+        <w:rPr>
+          <w:b/>
+          <w:bCs/>
+          <w:u w:val="single"/>
+        </w:rPr>
+        <w:br/>
+      </w:r>
+      <w:r>
+        <w:rPr>
+          <w:color w:val="7030A0"/>
+        </w:rPr>
+        <w:t xml:space="preserve">Un touriste peut </w:t>
+      </w:r>
+      <w:r>
+        <w:rPr>
+          <w:color w:val="7030A0"/>
+        </w:rPr>
+        <w:t>faire</w:t>
+      </w:r>
+      <w:r>
+        <w:rPr>
+          <w:color w:val="7030A0"/>
+        </w:rPr>
+        <w:t xml:space="preserve"> un ou plusieurs </w:t>
+      </w:r>
+      <w:r>
+        <w:rPr>
+          <w:color w:val="7030A0"/>
+        </w:rPr>
+        <w:t xml:space="preserve">réservations </w:t>
+      </w:r>
+    </w:p>
+    <w:p>
+      <w:pPr>
+        <w:rPr>
+          <w:color w:val="7030A0"/>
+        </w:rPr>
+      </w:pPr>
+      <w:r>
+        <w:rPr>
+          <w:color w:val="7030A0"/>
+        </w:rPr>
+        <w:t>Un</w:t>
+      </w:r>
+      <w:r>
+        <w:rPr>
+          <w:color w:val="7030A0"/>
+        </w:rPr>
+        <w:t>e</w:t>
+      </w:r>
+      <w:r>
+        <w:rPr>
+          <w:color w:val="7030A0"/>
+        </w:rPr>
+        <w:t xml:space="preserve"> </w:t>
+      </w:r>
+      <w:r>
+        <w:rPr>
+          <w:color w:val="7030A0"/>
+        </w:rPr>
+        <w:t>réservation</w:t>
+      </w:r>
+      <w:r>
+        <w:rPr>
+          <w:color w:val="7030A0"/>
+        </w:rPr>
+        <w:t xml:space="preserve"> </w:t>
+      </w:r>
+      <w:r>
+        <w:rPr>
+          <w:color w:val="7030A0"/>
+        </w:rPr>
+        <w:t xml:space="preserve">doit </w:t>
+      </w:r>
+      <w:r>
+        <w:rPr>
+          <w:color w:val="7030A0"/>
+        </w:rPr>
+        <w:t>appartenir à</w:t>
+      </w:r>
+      <w:r>
+        <w:rPr>
+          <w:color w:val="7030A0"/>
+        </w:rPr>
+        <w:t xml:space="preserve"> un</w:t>
+      </w:r>
+      <w:r>
+        <w:rPr>
+          <w:color w:val="7030A0"/>
+        </w:rPr>
+        <w:t xml:space="preserve"> et un seul </w:t>
+      </w:r>
+      <w:r>
+        <w:rPr>
+          <w:color w:val="7030A0"/>
+        </w:rPr>
+        <w:t>touriste</w:t>
+      </w:r>
+    </w:p>
+    <w:p>
+      <w:pPr>
+        <w:rPr>
+          <w:color w:val="7030A0"/>
+        </w:rPr>
+      </w:pPr>
+    </w:p>
+    <w:p>
+      <w:pPr>
+        <w:rPr>
+          <w:color w:val="7030A0"/>
+        </w:rPr>
+      </w:pPr>
+      <w:r>
+        <w:rPr>
+          <w:color w:val="7030A0"/>
+        </w:rPr>
+        <w:t xml:space="preserve">Un autobus peut </w:t>
+      </w:r>
+      <w:r>
+        <w:rPr>
+          <w:color w:val="7030A0"/>
+        </w:rPr>
+        <w:t xml:space="preserve">être associer à </w:t>
+      </w:r>
+      <w:r>
+        <w:rPr>
+          <w:color w:val="7030A0"/>
+        </w:rPr>
+        <w:t>un</w:t>
+      </w:r>
+      <w:r>
+        <w:rPr>
+          <w:color w:val="7030A0"/>
+        </w:rPr>
+        <w:t>e</w:t>
+      </w:r>
+      <w:r>
+        <w:rPr>
+          <w:color w:val="7030A0"/>
+        </w:rPr>
+        <w:t xml:space="preserve"> ou plusieurs </w:t>
+      </w:r>
+      <w:r>
+        <w:rPr>
+          <w:color w:val="7030A0"/>
+        </w:rPr>
+        <w:t>réservations</w:t>
+      </w:r>
+    </w:p>
+    <w:p>
+      <w:pPr>
+        <w:rPr>
+          <w:color w:val="7030A0"/>
+        </w:rPr>
+      </w:pPr>
+      <w:r>
+        <w:rPr>
+          <w:color w:val="7030A0"/>
+        </w:rPr>
+        <w:t>Une</w:t>
+      </w:r>
+      <w:r>
+        <w:rPr>
+          <w:color w:val="7030A0"/>
+        </w:rPr>
+        <w:t xml:space="preserve"> </w:t>
+      </w:r>
+      <w:r>
+        <w:rPr>
+          <w:color w:val="7030A0"/>
+        </w:rPr>
+        <w:t xml:space="preserve">réservation doit </w:t>
+      </w:r>
+      <w:r>
+        <w:rPr>
+          <w:color w:val="7030A0"/>
+        </w:rPr>
+        <w:t xml:space="preserve">désigner </w:t>
+      </w:r>
+      <w:r>
+        <w:rPr>
+          <w:color w:val="7030A0"/>
+        </w:rPr>
+        <w:t xml:space="preserve">un </w:t>
+      </w:r>
+      <w:r>
+        <w:rPr>
+          <w:color w:val="7030A0"/>
+        </w:rPr>
+        <w:t xml:space="preserve">et un seul </w:t>
+      </w:r>
+      <w:r>
+        <w:rPr>
+          <w:color w:val="7030A0"/>
+        </w:rPr>
+        <w:t xml:space="preserve">autobus </w:t>
+      </w:r>
+    </w:p>
+    <w:p>
+      <w:pPr>
+        <w:rPr>
+          <w:color w:val="7030A0"/>
+        </w:rPr>
+      </w:pPr>
+      <w:r>
+        <w:rPr>
+          <w:color w:val="7030A0"/>
+        </w:rPr>
+        <w:br/>
+      </w:r>
+      <w:r>
+        <w:rPr>
+          <w:color w:val="7030A0"/>
+        </w:rPr>
+        <w:br/>
+        <w:t xml:space="preserve">Une visite peut </w:t>
+      </w:r>
+      <w:r>
+        <w:rPr>
+          <w:color w:val="7030A0"/>
+        </w:rPr>
+        <w:t xml:space="preserve">être associer à </w:t>
+      </w:r>
+      <w:r>
+        <w:rPr>
+          <w:color w:val="7030A0"/>
+        </w:rPr>
+        <w:t>un</w:t>
+      </w:r>
+      <w:r>
+        <w:rPr>
+          <w:color w:val="7030A0"/>
+        </w:rPr>
+        <w:t>e</w:t>
+      </w:r>
+      <w:r>
+        <w:rPr>
+          <w:color w:val="7030A0"/>
+        </w:rPr>
+        <w:t xml:space="preserve"> ou plusieurs </w:t>
+      </w:r>
+      <w:r>
+        <w:rPr>
+          <w:color w:val="7030A0"/>
+        </w:rPr>
+        <w:t>réservations</w:t>
+      </w:r>
+    </w:p>
+    <w:p>
+      <w:pPr>
+        <w:rPr>
+          <w:rFonts w:asciiTheme="majorHAnsi" w:eastAsiaTheme="majorEastAsia" w:hAnsiTheme="majorHAnsi" w:cstheme="majorBidi"/>
+          <w:color w:val="2F5496" w:themeColor="accent1" w:themeShade="BF"/>
+          <w:sz w:val="26"/>
+          <w:szCs w:val="26"/>
+        </w:rPr>
+      </w:pPr>
+      <w:r>
+        <w:rPr>
+          <w:color w:val="7030A0"/>
+        </w:rPr>
+        <w:t>Une</w:t>
+      </w:r>
+      <w:r>
+        <w:rPr>
+          <w:color w:val="7030A0"/>
+        </w:rPr>
+        <w:t xml:space="preserve"> </w:t>
+      </w:r>
+      <w:r>
+        <w:rPr>
+          <w:color w:val="7030A0"/>
+        </w:rPr>
+        <w:t xml:space="preserve">réservation doit désigner un et </w:t>
+      </w:r>
+      <w:r>
+        <w:rPr>
+          <w:color w:val="7030A0"/>
+        </w:rPr>
+        <w:t>une seule visite</w:t>
+      </w:r>
+      <w:r>
+        <w:rPr>
+          <w:color w:val="7030A0"/>
+        </w:rPr>
+        <w:t xml:space="preserve"> </w:t>
+      </w:r>
+      <w:r>
+        <w:br w:type="page"/>
+      </w:r>
+    </w:p>
+    <w:p>
+      <w:pPr>
+        <w:pStyle w:val="Titre2"/>
+      </w:pPr>
+      <w:bookmarkStart w:id="5" w:name="_Toc70666869"/>
+      <w:r>
+        <w:lastRenderedPageBreak/>
+        <w:t>Croquis d’écrans</w:t>
+      </w:r>
+      <w:bookmarkEnd w:id="5"/>
+    </w:p>
+    <w:p/>
+    <w:p>
+      <w:pPr>
+        <w:pStyle w:val="Titre3"/>
+      </w:pPr>
+      <w:r>
+        <w:t>Découv</w:t>
+      </w:r>
+      <w:r>
+        <w:t xml:space="preserve">rir </w:t>
+      </w:r>
+      <w:proofErr w:type="gramStart"/>
+      <w:r>
+        <w:t>les ville</w:t>
+      </w:r>
+      <w:proofErr w:type="gramEnd"/>
+    </w:p>
+    <w:p/>
+    <w:p>
       <w:r>
         <w:rPr>
           <w:noProof/>
         </w:rPr>
         <w:drawing>
-          <wp:inline distT="0" distB="0" distL="0" distR="0" wp14:anchorId="33F0090A" wp14:editId="0E765559">
-            <wp:extent cx="5943600" cy="2887345"/>
-            <wp:effectExtent l="0" t="0" r="0" b="0"/>
-            <wp:docPr id="5" name="Picture 5" descr="A screenshot of a cell phone&#10;&#10;Description automatically generated"/>
+          <wp:inline distT="0" distB="0" distL="0" distR="0" wp14:anchorId="5BAF6295" wp14:editId="5A2017CD">
+            <wp:extent cx="5943600" cy="4109720"/>
+            <wp:effectExtent l="0" t="0" r="0" b="5080"/>
+            <wp:docPr id="428589412" name="Image 1" descr="Une image contenant texte, Appareils électroniques, capture d’écran, logiciel&#10;&#10;Description générée automatiquement"/>
             <wp:cNvGraphicFramePr>
               <a:graphicFrameLocks xmlns:a="http://schemas.openxmlformats.org/drawingml/2006/main" noChangeAspect="1"/>
             </wp:cNvGraphicFramePr>
@@ -3072,17 +3402,11 @@
               <a:graphicData uri="http://schemas.openxmlformats.org/drawingml/2006/picture">
                 <pic:pic xmlns:pic="http://schemas.openxmlformats.org/drawingml/2006/picture">
                   <pic:nvPicPr>
-                    <pic:cNvPr id="5" name="Screen Shot 2020-04-12 at 8.42.31 PM.png"/>
+                    <pic:cNvPr id="428589412" name="Image 1" descr="Une image contenant texte, Appareils électroniques, capture d’écran, logiciel&#10;&#10;Description générée automatiquement"/>
                     <pic:cNvPicPr/>
                   </pic:nvPicPr>
                   <pic:blipFill>
-                    <a:blip r:embed="rId12">
-                      <a:extLst>
-                        <a:ext uri="{28A0092B-C50C-407E-A947-70E740481C1C}">
-                          <a14:useLocalDpi xmlns:a14="http://schemas.microsoft.com/office/drawing/2010/main" val="0"/>
-                        </a:ext>
-                      </a:extLst>
-                    </a:blip>
+                    <a:blip r:embed="rId12"/>
                     <a:stretch>
                       <a:fillRect/>
                     </a:stretch>
@@ -3090,7 +3414,7 @@
                   <pic:spPr>
                     <a:xfrm>
                       <a:off x="0" y="0"/>
-                      <a:ext cx="5943600" cy="2887345"/>
+                      <a:ext cx="5943600" cy="4109720"/>
                     </a:xfrm>
                     <a:prstGeom prst="rect">
                       <a:avLst/>
@@ -3103,552 +3427,35 @@
         </w:drawing>
       </w:r>
     </w:p>
-    <w:p/>
     <w:p>
-      <w:pPr>
-        <w:rPr>
-          <w:b/>
-          <w:bCs/>
-          <w:u w:val="single"/>
-        </w:rPr>
-      </w:pPr>
-      <w:r>
-        <w:br/>
-      </w:r>
-      <w:r>
-        <w:br/>
-      </w:r>
-      <w:r>
-        <w:lastRenderedPageBreak/>
-        <w:br/>
-      </w:r>
-      <w:r>
-        <w:br/>
-      </w:r>
-      <w:r>
-        <w:t xml:space="preserve">Le modèle de données logique explique les relations entre les entités. L’entité étudiant comprend l’information de base sur les étudiants qui vont suivre les cours. L’entité </w:t>
-      </w:r>
-      <w:proofErr w:type="spellStart"/>
-      <w:r>
-        <w:t>session_AH</w:t>
-      </w:r>
-      <w:proofErr w:type="spellEnd"/>
-      <w:r>
-        <w:t xml:space="preserve"> comprend l’information sur les sessions pour lesquelles on offre des cours. …</w:t>
-      </w:r>
-      <w:bookmarkStart w:id="5" w:name="OLE_LINK5"/>
-      <w:bookmarkStart w:id="6" w:name="OLE_LINK6"/>
-      <w:r>
-        <w:t xml:space="preserve"> </w:t>
-      </w:r>
-      <w:r>
-        <w:rPr>
-          <w:b/>
-          <w:bCs/>
-          <w:u w:val="single"/>
-        </w:rPr>
-        <w:t>N</w:t>
-      </w:r>
-      <w:r>
-        <w:rPr>
-          <w:b/>
-          <w:bCs/>
-          <w:u w:val="single"/>
-        </w:rPr>
-        <w:t>.B. ceci est un exemple et est incomplet</w:t>
-      </w:r>
-      <w:r>
-        <w:rPr>
-          <w:b/>
-          <w:bCs/>
-          <w:u w:val="single"/>
-        </w:rPr>
-        <w:t>!</w:t>
-      </w:r>
-      <w:r>
-        <w:rPr>
-          <w:b/>
-          <w:bCs/>
-          <w:u w:val="single"/>
-        </w:rPr>
-        <w:t xml:space="preserve"> </w:t>
-      </w:r>
-      <w:bookmarkEnd w:id="5"/>
-      <w:bookmarkEnd w:id="6"/>
+      <w:r>
+        <w:t>Cette page permet de rechercher les villes. Il faut taper le nom de la ville soit Montréal, Toronto ou Vancouver puis taper entrée dans le clavier pour afficher les informations sur la visite dans cette ville. En bas de la base il est possible de laisser un commentaire et de lire les commentaires des autres.</w:t>
+      </w:r>
     </w:p>
     <w:p/>
-    <w:p>
-      <w:pPr>
-        <w:pStyle w:val="Titre2"/>
-      </w:pPr>
-      <w:bookmarkStart w:id="7" w:name="_Toc70666868"/>
-      <w:r>
-        <w:t>Clé de lecture du modèle de données</w:t>
-      </w:r>
-      <w:bookmarkEnd w:id="7"/>
-    </w:p>
-    <w:p/>
-    <w:p>
-      <w:r>
-        <w:t>Un étudiant peut suivre un ou plusieurs cours offerts.</w:t>
-      </w:r>
-    </w:p>
-    <w:p>
-      <w:r>
-        <w:t>Un cours offert peut comprendre un ou plusieurs étudiants.</w:t>
-      </w:r>
-    </w:p>
-    <w:p>
-      <w:pPr>
-        <w:rPr>
-          <w:b/>
-          <w:bCs/>
-          <w:u w:val="single"/>
-        </w:rPr>
-      </w:pPr>
-      <w:r>
-        <w:rPr>
-          <w:b/>
-          <w:bCs/>
-          <w:u w:val="single"/>
-        </w:rPr>
-        <w:t>N.B. ceci est un exemple et est incomplet</w:t>
-      </w:r>
-      <w:r>
-        <w:rPr>
-          <w:b/>
-          <w:bCs/>
-          <w:u w:val="single"/>
-        </w:rPr>
-        <w:t>!</w:t>
-      </w:r>
-    </w:p>
-    <w:p>
-      <w:pPr>
-        <w:rPr>
-          <w:color w:val="7030A0"/>
-        </w:rPr>
-      </w:pPr>
-      <w:r>
-        <w:rPr>
-          <w:b/>
-          <w:bCs/>
-          <w:u w:val="single"/>
-        </w:rPr>
-        <w:br/>
-      </w:r>
-      <w:r>
-        <w:rPr>
-          <w:b/>
-          <w:bCs/>
-          <w:u w:val="single"/>
-        </w:rPr>
-        <w:br/>
-      </w:r>
-      <w:r>
-        <w:rPr>
-          <w:color w:val="7030A0"/>
-        </w:rPr>
-        <w:t xml:space="preserve">Un touriste peut </w:t>
-      </w:r>
-      <w:r>
-        <w:rPr>
-          <w:color w:val="7030A0"/>
-        </w:rPr>
-        <w:t>laisser un</w:t>
-      </w:r>
-      <w:r>
-        <w:rPr>
-          <w:color w:val="7030A0"/>
-        </w:rPr>
-        <w:t xml:space="preserve"> ou </w:t>
-      </w:r>
-      <w:r>
-        <w:rPr>
-          <w:color w:val="7030A0"/>
-        </w:rPr>
-        <w:t>plusieurs commentaires</w:t>
-      </w:r>
-      <w:r>
-        <w:rPr>
-          <w:color w:val="7030A0"/>
-        </w:rPr>
-        <w:t>.</w:t>
-      </w:r>
-    </w:p>
-    <w:p>
-      <w:pPr>
-        <w:rPr>
-          <w:color w:val="7030A0"/>
-        </w:rPr>
-      </w:pPr>
-      <w:r>
-        <w:rPr>
-          <w:color w:val="7030A0"/>
-        </w:rPr>
-        <w:t xml:space="preserve">Un commentaire doit </w:t>
-      </w:r>
-      <w:r>
-        <w:rPr>
-          <w:color w:val="7030A0"/>
-        </w:rPr>
-        <w:t>appartenir à</w:t>
-      </w:r>
-      <w:r>
-        <w:rPr>
-          <w:color w:val="7030A0"/>
-        </w:rPr>
-        <w:t xml:space="preserve"> un</w:t>
-      </w:r>
-      <w:r>
-        <w:rPr>
-          <w:color w:val="7030A0"/>
-        </w:rPr>
-        <w:t xml:space="preserve"> et un seul </w:t>
-      </w:r>
-      <w:r>
-        <w:rPr>
-          <w:color w:val="7030A0"/>
-        </w:rPr>
-        <w:t xml:space="preserve">touriste </w:t>
-      </w:r>
-      <w:r>
-        <w:rPr>
-          <w:color w:val="7030A0"/>
-        </w:rPr>
-        <w:br/>
-      </w:r>
-      <w:r>
-        <w:rPr>
-          <w:color w:val="7030A0"/>
-        </w:rPr>
-        <w:br/>
-      </w:r>
-      <w:r>
-        <w:rPr>
-          <w:b/>
-          <w:bCs/>
-          <w:u w:val="single"/>
-        </w:rPr>
-        <w:br/>
-      </w:r>
-      <w:r>
-        <w:rPr>
-          <w:color w:val="7030A0"/>
-        </w:rPr>
-        <w:t xml:space="preserve">Un touriste peut </w:t>
-      </w:r>
-      <w:r>
-        <w:rPr>
-          <w:color w:val="7030A0"/>
-        </w:rPr>
-        <w:t>faire</w:t>
-      </w:r>
-      <w:r>
-        <w:rPr>
-          <w:color w:val="7030A0"/>
-        </w:rPr>
-        <w:t xml:space="preserve"> un ou plusieurs </w:t>
-      </w:r>
-      <w:r>
-        <w:rPr>
-          <w:color w:val="7030A0"/>
-        </w:rPr>
-        <w:t xml:space="preserve">réservations </w:t>
-      </w:r>
-    </w:p>
-    <w:p>
-      <w:pPr>
-        <w:rPr>
-          <w:color w:val="7030A0"/>
-        </w:rPr>
-      </w:pPr>
-      <w:r>
-        <w:rPr>
-          <w:color w:val="7030A0"/>
-        </w:rPr>
-        <w:t>Un</w:t>
-      </w:r>
-      <w:r>
-        <w:rPr>
-          <w:color w:val="7030A0"/>
-        </w:rPr>
-        <w:t>e</w:t>
-      </w:r>
-      <w:r>
-        <w:rPr>
-          <w:color w:val="7030A0"/>
-        </w:rPr>
-        <w:t xml:space="preserve"> </w:t>
-      </w:r>
-      <w:r>
-        <w:rPr>
-          <w:color w:val="7030A0"/>
-        </w:rPr>
-        <w:t>réservation</w:t>
-      </w:r>
-      <w:r>
-        <w:rPr>
-          <w:color w:val="7030A0"/>
-        </w:rPr>
-        <w:t xml:space="preserve"> </w:t>
-      </w:r>
-      <w:r>
-        <w:rPr>
-          <w:color w:val="7030A0"/>
-        </w:rPr>
-        <w:t xml:space="preserve">doit </w:t>
-      </w:r>
-      <w:r>
-        <w:rPr>
-          <w:color w:val="7030A0"/>
-        </w:rPr>
-        <w:t>appartenir à</w:t>
-      </w:r>
-      <w:r>
-        <w:rPr>
-          <w:color w:val="7030A0"/>
-        </w:rPr>
-        <w:t xml:space="preserve"> un</w:t>
-      </w:r>
-      <w:r>
-        <w:rPr>
-          <w:color w:val="7030A0"/>
-        </w:rPr>
-        <w:t xml:space="preserve"> et un seul </w:t>
-      </w:r>
-      <w:r>
-        <w:rPr>
-          <w:color w:val="7030A0"/>
-        </w:rPr>
-        <w:t>touriste</w:t>
-      </w:r>
-    </w:p>
-    <w:p>
-      <w:pPr>
-        <w:rPr>
-          <w:color w:val="7030A0"/>
-        </w:rPr>
-      </w:pPr>
-    </w:p>
-    <w:p>
-      <w:pPr>
-        <w:rPr>
-          <w:color w:val="7030A0"/>
-        </w:rPr>
-      </w:pPr>
-      <w:r>
-        <w:rPr>
-          <w:color w:val="7030A0"/>
-        </w:rPr>
-        <w:t xml:space="preserve">Un autobus peut </w:t>
-      </w:r>
-      <w:r>
-        <w:rPr>
-          <w:color w:val="7030A0"/>
-        </w:rPr>
-        <w:t xml:space="preserve">être associer à </w:t>
-      </w:r>
-      <w:r>
-        <w:rPr>
-          <w:color w:val="7030A0"/>
-        </w:rPr>
-        <w:t>un</w:t>
-      </w:r>
-      <w:r>
-        <w:rPr>
-          <w:color w:val="7030A0"/>
-        </w:rPr>
-        <w:t>e</w:t>
-      </w:r>
-      <w:r>
-        <w:rPr>
-          <w:color w:val="7030A0"/>
-        </w:rPr>
-        <w:t xml:space="preserve"> ou plusieurs </w:t>
-      </w:r>
-      <w:r>
-        <w:rPr>
-          <w:color w:val="7030A0"/>
-        </w:rPr>
-        <w:t>réservations</w:t>
-      </w:r>
-    </w:p>
-    <w:p>
-      <w:pPr>
-        <w:rPr>
-          <w:color w:val="7030A0"/>
-        </w:rPr>
-      </w:pPr>
-      <w:r>
-        <w:rPr>
-          <w:color w:val="7030A0"/>
-        </w:rPr>
-        <w:t>Une</w:t>
-      </w:r>
-      <w:r>
-        <w:rPr>
-          <w:color w:val="7030A0"/>
-        </w:rPr>
-        <w:t xml:space="preserve"> </w:t>
-      </w:r>
-      <w:r>
-        <w:rPr>
-          <w:color w:val="7030A0"/>
-        </w:rPr>
-        <w:t xml:space="preserve">réservation doit </w:t>
-      </w:r>
-      <w:r>
-        <w:rPr>
-          <w:color w:val="7030A0"/>
-        </w:rPr>
-        <w:t xml:space="preserve">désigner </w:t>
-      </w:r>
-      <w:r>
-        <w:rPr>
-          <w:color w:val="7030A0"/>
-        </w:rPr>
-        <w:t xml:space="preserve">un </w:t>
-      </w:r>
-      <w:r>
-        <w:rPr>
-          <w:color w:val="7030A0"/>
-        </w:rPr>
-        <w:t xml:space="preserve">et un seul </w:t>
-      </w:r>
-      <w:r>
-        <w:rPr>
-          <w:color w:val="7030A0"/>
-        </w:rPr>
-        <w:t xml:space="preserve">autobus </w:t>
-      </w:r>
-    </w:p>
-    <w:p>
-      <w:pPr>
-        <w:rPr>
-          <w:color w:val="7030A0"/>
-        </w:rPr>
-      </w:pPr>
-      <w:r>
-        <w:rPr>
-          <w:color w:val="7030A0"/>
-        </w:rPr>
-        <w:br/>
-      </w:r>
-      <w:r>
-        <w:rPr>
-          <w:color w:val="7030A0"/>
-        </w:rPr>
-        <w:br/>
-        <w:t xml:space="preserve">Une visite peut </w:t>
-      </w:r>
-      <w:r>
-        <w:rPr>
-          <w:color w:val="7030A0"/>
-        </w:rPr>
-        <w:t xml:space="preserve">être associer à </w:t>
-      </w:r>
-      <w:r>
-        <w:rPr>
-          <w:color w:val="7030A0"/>
-        </w:rPr>
-        <w:t>un</w:t>
-      </w:r>
-      <w:r>
-        <w:rPr>
-          <w:color w:val="7030A0"/>
-        </w:rPr>
-        <w:t>e</w:t>
-      </w:r>
-      <w:r>
-        <w:rPr>
-          <w:color w:val="7030A0"/>
-        </w:rPr>
-        <w:t xml:space="preserve"> ou plusieurs </w:t>
-      </w:r>
-      <w:r>
-        <w:rPr>
-          <w:color w:val="7030A0"/>
-        </w:rPr>
-        <w:t>réservations</w:t>
-      </w:r>
-    </w:p>
-    <w:p>
-      <w:pPr>
-        <w:rPr>
-          <w:rFonts w:asciiTheme="majorHAnsi" w:eastAsiaTheme="majorEastAsia" w:hAnsiTheme="majorHAnsi" w:cstheme="majorBidi"/>
-          <w:color w:val="2F5496" w:themeColor="accent1" w:themeShade="BF"/>
-          <w:sz w:val="26"/>
-          <w:szCs w:val="26"/>
-        </w:rPr>
-      </w:pPr>
-      <w:r>
-        <w:rPr>
-          <w:color w:val="7030A0"/>
-        </w:rPr>
-        <w:t>Une</w:t>
-      </w:r>
-      <w:r>
-        <w:rPr>
-          <w:color w:val="7030A0"/>
-        </w:rPr>
-        <w:t xml:space="preserve"> </w:t>
-      </w:r>
-      <w:r>
-        <w:rPr>
-          <w:color w:val="7030A0"/>
-        </w:rPr>
-        <w:t xml:space="preserve">réservation doit désigner un et </w:t>
-      </w:r>
-      <w:r>
-        <w:rPr>
-          <w:color w:val="7030A0"/>
-        </w:rPr>
-        <w:t>une seule visite</w:t>
-      </w:r>
-      <w:r>
-        <w:rPr>
-          <w:color w:val="7030A0"/>
-        </w:rPr>
-        <w:t xml:space="preserve"> </w:t>
-      </w:r>
-      <w:r>
-        <w:br w:type="page"/>
-      </w:r>
-    </w:p>
-    <w:p>
-      <w:pPr>
-        <w:pStyle w:val="Titre2"/>
-      </w:pPr>
-      <w:bookmarkStart w:id="8" w:name="_Toc70666869"/>
-      <w:r>
-        <w:lastRenderedPageBreak/>
-        <w:t>Croquis d’écrans</w:t>
-      </w:r>
-      <w:bookmarkEnd w:id="8"/>
-    </w:p>
     <w:p/>
     <w:p>
       <w:pPr>
         <w:pStyle w:val="Titre3"/>
       </w:pPr>
-      <w:bookmarkStart w:id="9" w:name="_Toc70666870"/>
-      <w:r>
-        <w:t>L’accueil</w:t>
-      </w:r>
-      <w:bookmarkEnd w:id="9"/>
-    </w:p>
-    <w:p/>
-    <w:p>
-      <w:r>
-        <w:rPr>
-          <w:noProof/>
-        </w:rPr>
+      <w:proofErr w:type="spellStart"/>
+      <w:r>
+        <w:lastRenderedPageBreak/>
+        <w:t>Réverser</w:t>
+      </w:r>
+      <w:proofErr w:type="spellEnd"/>
+      <w:r>
+        <w:t xml:space="preserve"> vos place</w:t>
+      </w:r>
+      <w:r>
+        <w:br/>
+      </w:r>
+      <w:r>
         <w:drawing>
-          <wp:inline distT="0" distB="0" distL="0" distR="0" wp14:anchorId="4E7EC33A" wp14:editId="3F2D1F4F">
-            <wp:extent cx="5943600" cy="4457700"/>
+          <wp:inline distT="0" distB="0" distL="0" distR="0" wp14:anchorId="213A201B" wp14:editId="6225591F">
+            <wp:extent cx="5943600" cy="4084955"/>
             <wp:effectExtent l="0" t="0" r="0" b="0"/>
-            <wp:docPr id="3" name="Picture 3" descr="A screenshot of a cell phone&#10;&#10;Description automatically generated"/>
+            <wp:docPr id="848099237" name="Image 1" descr="Une image contenant texte, capture d’écran, Police, Page web&#10;&#10;Description générée automatiquement"/>
             <wp:cNvGraphicFramePr>
               <a:graphicFrameLocks xmlns:a="http://schemas.openxmlformats.org/drawingml/2006/main" noChangeAspect="1"/>
             </wp:cNvGraphicFramePr>
@@ -3656,17 +3463,11 @@
               <a:graphicData uri="http://schemas.openxmlformats.org/drawingml/2006/picture">
                 <pic:pic xmlns:pic="http://schemas.openxmlformats.org/drawingml/2006/picture">
                   <pic:nvPicPr>
-                    <pic:cNvPr id="3" name="Wireframing (Copy).pdf"/>
+                    <pic:cNvPr id="848099237" name="Image 1" descr="Une image contenant texte, capture d’écran, Police, Page web&#10;&#10;Description générée automatiquement"/>
                     <pic:cNvPicPr/>
                   </pic:nvPicPr>
                   <pic:blipFill>
-                    <a:blip r:embed="rId13" cstate="print">
-                      <a:extLst>
-                        <a:ext uri="{28A0092B-C50C-407E-A947-70E740481C1C}">
-                          <a14:useLocalDpi xmlns:a14="http://schemas.microsoft.com/office/drawing/2010/main" val="0"/>
-                        </a:ext>
-                      </a:extLst>
-                    </a:blip>
+                    <a:blip r:embed="rId13"/>
                     <a:stretch>
                       <a:fillRect/>
                     </a:stretch>
@@ -3674,7 +3475,7 @@
                   <pic:spPr>
                     <a:xfrm>
                       <a:off x="0" y="0"/>
-                      <a:ext cx="5943600" cy="4457700"/>
+                      <a:ext cx="5943600" cy="4084955"/>
                     </a:xfrm>
                     <a:prstGeom prst="rect">
                       <a:avLst/>
@@ -3686,24 +3487,25 @@
           </wp:inline>
         </w:drawing>
       </w:r>
+      <w:r>
+        <w:br/>
+      </w:r>
+      <w:r>
+        <w:br/>
+      </w:r>
     </w:p>
-    <w:p/>
     <w:p>
       <w:r>
-        <w:t>L’écran d’accueil est la page d’entrée vers le site, elle doit porter notre message</w:t>
-      </w:r>
-      <w:r>
-        <w:t> :</w:t>
-      </w:r>
-      <w:r>
-        <w:t xml:space="preserve"> Votre cours, votre succès. Elle contiendra le bouton de création de compte, le login et le menu vers les autres pages du site, elle doit être conviv</w:t>
-      </w:r>
-      <w:r>
-        <w:t>iale et facile à utiliser.</w:t>
-      </w:r>
-    </w:p>
-    <w:p/>
-    <w:p>
+        <w:t xml:space="preserve">Cette page permet l’utilisateur de réserver une place dans un autobus pour visite une ville. Cette page affiche le cout total calculé et affiche </w:t>
+      </w:r>
+      <w:proofErr w:type="gramStart"/>
+      <w:r>
+        <w:t>les information</w:t>
+      </w:r>
+      <w:proofErr w:type="gramEnd"/>
+      <w:r>
+        <w:t xml:space="preserve"> sur la réservation faite.</w:t>
+      </w:r>
       <w:r>
         <w:br w:type="page"/>
       </w:r>
@@ -3712,12 +3514,10 @@
       <w:pPr>
         <w:pStyle w:val="Titre3"/>
       </w:pPr>
-      <w:bookmarkStart w:id="10" w:name="_Toc70666871"/>
       <w:r>
         <w:lastRenderedPageBreak/>
-        <w:t>La liste des cours</w:t>
-      </w:r>
-      <w:bookmarkEnd w:id="10"/>
+        <w:t>Connexion avec toutes les listes</w:t>
+      </w:r>
     </w:p>
     <w:p/>
     <w:p>
@@ -3726,10 +3526,10 @@
           <w:noProof/>
         </w:rPr>
         <w:drawing>
-          <wp:inline distT="0" distB="0" distL="0" distR="0" wp14:anchorId="72612D2A" wp14:editId="6896805D">
-            <wp:extent cx="5943600" cy="3375025"/>
-            <wp:effectExtent l="0" t="0" r="0" b="3175"/>
-            <wp:docPr id="4" name="Picture 4" descr="A screenshot of a cell phone&#10;&#10;Description automatically generated"/>
+          <wp:inline distT="0" distB="0" distL="0" distR="0" wp14:anchorId="59AB6092" wp14:editId="2FE8B64E">
+            <wp:extent cx="5943600" cy="3225165"/>
+            <wp:effectExtent l="0" t="0" r="0" b="0"/>
+            <wp:docPr id="60454821" name="Image 1" descr="Une image contenant texte, capture d’écran, logiciel, Page web&#10;&#10;Description générée automatiquement"/>
             <wp:cNvGraphicFramePr>
               <a:graphicFrameLocks xmlns:a="http://schemas.openxmlformats.org/drawingml/2006/main" noChangeAspect="1"/>
             </wp:cNvGraphicFramePr>
@@ -3737,17 +3537,11 @@
               <a:graphicData uri="http://schemas.openxmlformats.org/drawingml/2006/picture">
                 <pic:pic xmlns:pic="http://schemas.openxmlformats.org/drawingml/2006/picture">
                   <pic:nvPicPr>
-                    <pic:cNvPr id="4" name="Screen Shot 2020-04-12 at 8.31.10 PM.png"/>
+                    <pic:cNvPr id="60454821" name="Image 1" descr="Une image contenant texte, capture d’écran, logiciel, Page web&#10;&#10;Description générée automatiquement"/>
                     <pic:cNvPicPr/>
                   </pic:nvPicPr>
                   <pic:blipFill>
-                    <a:blip r:embed="rId14" cstate="print">
-                      <a:extLst>
-                        <a:ext uri="{28A0092B-C50C-407E-A947-70E740481C1C}">
-                          <a14:useLocalDpi xmlns:a14="http://schemas.microsoft.com/office/drawing/2010/main" val="0"/>
-                        </a:ext>
-                      </a:extLst>
-                    </a:blip>
+                    <a:blip r:embed="rId14"/>
                     <a:stretch>
                       <a:fillRect/>
                     </a:stretch>
@@ -3755,7 +3549,7 @@
                   <pic:spPr>
                     <a:xfrm>
                       <a:off x="0" y="0"/>
-                      <a:ext cx="5943600" cy="3375025"/>
+                      <a:ext cx="5943600" cy="3225165"/>
                     </a:xfrm>
                     <a:prstGeom prst="rect">
                       <a:avLst/>
@@ -3771,13 +3565,85 @@
     <w:p/>
     <w:p>
       <w:r>
-        <w:t xml:space="preserve">La liste des cours sera regroupée par cheminement afin de permettre de vendre une suite </w:t>
-      </w:r>
-      <w:r>
-        <w:t xml:space="preserve">complète </w:t>
-      </w:r>
-      <w:r>
-        <w:t>de cours et pas seulement un. …</w:t>
+        <w:t>La page connexion vous permet de se connecter avec dans le utilisateur admin et avec le mot de passe (</w:t>
+      </w:r>
+      <w:proofErr w:type="spellStart"/>
+      <w:r>
+        <w:t>codeBleu</w:t>
+      </w:r>
+      <w:proofErr w:type="spellEnd"/>
+      <w:r>
+        <w:t xml:space="preserve">) pour afficher la base de données </w:t>
+      </w:r>
+      <w:r>
+        <w:t>des</w:t>
+      </w:r>
+      <w:r>
+        <w:t xml:space="preserve"> toute les table utiliser dans le site </w:t>
+      </w:r>
+      <w:proofErr w:type="gramStart"/>
+      <w:r>
+        <w:t>web</w:t>
+      </w:r>
+      <w:r>
+        <w:t xml:space="preserve"> </w:t>
+      </w:r>
+      <w:r>
+        <w:t>.La</w:t>
+      </w:r>
+      <w:proofErr w:type="gramEnd"/>
+      <w:r>
+        <w:t xml:space="preserve"> page connexion est aussi nécessaire pour poursuivre le processus de réservation pour sauvegarde la réservation dans un compte de touriste afin de passer au payement.</w:t>
+      </w:r>
+      <w:r>
+        <w:br/>
+      </w:r>
+      <w:r>
+        <w:br/>
+      </w:r>
+      <w:r>
+        <w:br/>
+      </w:r>
+      <w:r>
+        <w:lastRenderedPageBreak/>
+        <w:br/>
+      </w:r>
+      <w:r>
+        <w:drawing>
+          <wp:inline distT="0" distB="0" distL="0" distR="0" wp14:anchorId="2DBB83F4" wp14:editId="299485BE">
+            <wp:extent cx="5943600" cy="4849495"/>
+            <wp:effectExtent l="0" t="0" r="0" b="8255"/>
+            <wp:docPr id="1314032295" name="Image 1" descr="Une image contenant texte, Appareils électroniques, capture d’écran, logiciel&#10;&#10;Description générée automatiquement"/>
+            <wp:cNvGraphicFramePr>
+              <a:graphicFrameLocks xmlns:a="http://schemas.openxmlformats.org/drawingml/2006/main" noChangeAspect="1"/>
+            </wp:cNvGraphicFramePr>
+            <a:graphic xmlns:a="http://schemas.openxmlformats.org/drawingml/2006/main">
+              <a:graphicData uri="http://schemas.openxmlformats.org/drawingml/2006/picture">
+                <pic:pic xmlns:pic="http://schemas.openxmlformats.org/drawingml/2006/picture">
+                  <pic:nvPicPr>
+                    <pic:cNvPr id="1314032295" name="Image 1" descr="Une image contenant texte, Appareils électroniques, capture d’écran, logiciel&#10;&#10;Description générée automatiquement"/>
+                    <pic:cNvPicPr/>
+                  </pic:nvPicPr>
+                  <pic:blipFill>
+                    <a:blip r:embed="rId15"/>
+                    <a:stretch>
+                      <a:fillRect/>
+                    </a:stretch>
+                  </pic:blipFill>
+                  <pic:spPr>
+                    <a:xfrm>
+                      <a:off x="0" y="0"/>
+                      <a:ext cx="5943600" cy="4849495"/>
+                    </a:xfrm>
+                    <a:prstGeom prst="rect">
+                      <a:avLst/>
+                    </a:prstGeom>
+                  </pic:spPr>
+                </pic:pic>
+              </a:graphicData>
+            </a:graphic>
+          </wp:inline>
+        </w:drawing>
       </w:r>
     </w:p>
     <w:p/>
@@ -3843,11 +3709,11 @@
       <w:pPr>
         <w:pStyle w:val="Titre2"/>
       </w:pPr>
-      <w:bookmarkStart w:id="11" w:name="_Toc70666872"/>
+      <w:bookmarkStart w:id="6" w:name="_Toc70666872"/>
       <w:r>
         <w:t>Référence</w:t>
       </w:r>
-      <w:bookmarkEnd w:id="11"/>
+      <w:bookmarkEnd w:id="6"/>
     </w:p>
     <w:p/>
     <w:p>
@@ -3860,7 +3726,7 @@
       <w:r>
         <w:br/>
       </w:r>
-      <w:hyperlink r:id="rId15" w:tgtFrame="_blank" w:tooltip="https://www.getyourguide.fr/montreal-l195/montreal-visite-nocturne-a-deux-etages-t456718?date_from=2024-06-21&amp;_pc=1,1" w:history="1">
+      <w:hyperlink r:id="rId16" w:tgtFrame="_blank" w:tooltip="https://www.getyourguide.fr/montreal-l195/montreal-visite-nocturne-a-deux-etages-t456718?date_from=2024-06-21&amp;_pc=1,1" w:history="1">
         <w:r>
           <w:rPr>
             <w:rStyle w:val="Lienhypertexte"/>
@@ -3875,8 +3741,8 @@
       </w:r>
     </w:p>
     <w:sectPr>
-      <w:footerReference w:type="even" r:id="rId16"/>
-      <w:footerReference w:type="default" r:id="rId17"/>
+      <w:footerReference w:type="even" r:id="rId17"/>
+      <w:footerReference w:type="default" r:id="rId18"/>
       <w:pgSz w:w="12240" w:h="15840"/>
       <w:pgMar w:top="1440" w:right="1440" w:bottom="1440" w:left="1440" w:header="708" w:footer="708" w:gutter="0"/>
       <w:pgNumType w:start="0"/>
@@ -3889,7 +3755,7 @@
 </file>
 
 <file path=word/endnotes.xml><?xml version="1.0" encoding="utf-8"?>
-<w:endnotes xmlns:wpc="http://schemas.microsoft.com/office/word/2010/wordprocessingCanvas" xmlns:cx="http://schemas.microsoft.com/office/drawing/2014/chartex" xmlns:cx1="http://schemas.microsoft.com/office/drawing/2015/9/8/chartex" xmlns:cx2="http://schemas.microsoft.com/office/drawing/2015/10/21/chartex" xmlns:cx3="http://schemas.microsoft.com/office/drawing/2016/5/9/chartex" xmlns:cx4="http://schemas.microsoft.com/office/drawing/2016/5/10/chartex" xmlns:cx5="http://schemas.microsoft.com/office/drawing/2016/5/11/chartex" xmlns:cx6="http://schemas.microsoft.com/office/drawing/2016/5/12/chartex" xmlns:cx7="http://schemas.microsoft.com/office/drawing/2016/5/13/chartex" xmlns:cx8="http://schemas.microsoft.com/office/drawing/2016/5/14/chartex" xmlns:mc="http://schemas.openxmlformats.org/markup-compatibility/2006" xmlns:aink="http://schemas.microsoft.com/office/drawing/2016/ink" xmlns:am3d="http://schemas.microsoft.com/office/drawing/2017/model3d" xmlns:o="urn:schemas-microsoft-com:office:office" xmlns:oel="http://schemas.microsoft.com/office/2019/extlst" xmlns:r="http://schemas.openxmlformats.org/officeDocument/2006/relationships" xmlns:m="http://schemas.openxmlformats.org/officeDocument/2006/math" xmlns:v="urn:schemas-microsoft-com:vml" xmlns:wp14="http://schemas.microsoft.com/office/word/2010/wordprocessingDrawing" xmlns:wp="http://schemas.openxmlformats.org/drawingml/2006/wordprocessingDrawing" xmlns:w10="urn:schemas-microsoft-com:office:word" xmlns:w="http://schemas.openxmlformats.org/wordprocessingml/2006/main" xmlns:w14="http://schemas.microsoft.com/office/word/2010/wordml" xmlns:w15="http://schemas.microsoft.com/office/word/2012/wordml" xmlns:w16cex="http://schemas.microsoft.com/office/word/2018/wordml/cex" xmlns:w16cid="http://schemas.microsoft.com/office/word/2016/wordml/cid" xmlns:w16="http://schemas.microsoft.com/office/word/2018/wordml" xmlns:w16sdtdh="http://schemas.microsoft.com/office/word/2020/wordml/sdtdatahash" xmlns:w16se="http://schemas.microsoft.com/office/word/2015/wordml/symex" xmlns:wpg="http://schemas.microsoft.com/office/word/2010/wordprocessingGroup" xmlns:wpi="http://schemas.microsoft.com/office/word/2010/wordprocessingInk" xmlns:wne="http://schemas.microsoft.com/office/word/2006/wordml" xmlns:wps="http://schemas.microsoft.com/office/word/2010/wordprocessingShape" mc:Ignorable="w14 w15 w16se w16cid w16 w16cex w16sdtdh wp14">
+<w:endnotes xmlns:wpc="http://schemas.microsoft.com/office/word/2010/wordprocessingCanvas" xmlns:cx="http://schemas.microsoft.com/office/drawing/2014/chartex" xmlns:cx1="http://schemas.microsoft.com/office/drawing/2015/9/8/chartex" xmlns:cx2="http://schemas.microsoft.com/office/drawing/2015/10/21/chartex" xmlns:cx3="http://schemas.microsoft.com/office/drawing/2016/5/9/chartex" xmlns:cx4="http://schemas.microsoft.com/office/drawing/2016/5/10/chartex" xmlns:cx5="http://schemas.microsoft.com/office/drawing/2016/5/11/chartex" xmlns:cx6="http://schemas.microsoft.com/office/drawing/2016/5/12/chartex" xmlns:cx7="http://schemas.microsoft.com/office/drawing/2016/5/13/chartex" xmlns:cx8="http://schemas.microsoft.com/office/drawing/2016/5/14/chartex" xmlns:mc="http://schemas.openxmlformats.org/markup-compatibility/2006" xmlns:aink="http://schemas.microsoft.com/office/drawing/2016/ink" xmlns:am3d="http://schemas.microsoft.com/office/drawing/2017/model3d" xmlns:o="urn:schemas-microsoft-com:office:office" xmlns:oel="http://schemas.microsoft.com/office/2019/extlst" xmlns:r="http://schemas.openxmlformats.org/officeDocument/2006/relationships" xmlns:m="http://schemas.openxmlformats.org/officeDocument/2006/math" xmlns:v="urn:schemas-microsoft-com:vml" xmlns:wp14="http://schemas.microsoft.com/office/word/2010/wordprocessingDrawing" xmlns:wp="http://schemas.openxmlformats.org/drawingml/2006/wordprocessingDrawing" xmlns:w10="urn:schemas-microsoft-com:office:word" xmlns:w="http://schemas.openxmlformats.org/wordprocessingml/2006/main" xmlns:w14="http://schemas.microsoft.com/office/word/2010/wordml" xmlns:w15="http://schemas.microsoft.com/office/word/2012/wordml" xmlns:w16cex="http://schemas.microsoft.com/office/word/2018/wordml/cex" xmlns:w16cid="http://schemas.microsoft.com/office/word/2016/wordml/cid" xmlns:w16="http://schemas.microsoft.com/office/word/2018/wordml" xmlns:w16du="http://schemas.microsoft.com/office/word/2023/wordml/word16du" xmlns:w16sdtdh="http://schemas.microsoft.com/office/word/2020/wordml/sdtdatahash" xmlns:w16se="http://schemas.microsoft.com/office/word/2015/wordml/symex" xmlns:wpg="http://schemas.microsoft.com/office/word/2010/wordprocessingGroup" xmlns:wpi="http://schemas.microsoft.com/office/word/2010/wordprocessingInk" xmlns:wne="http://schemas.microsoft.com/office/word/2006/wordml" xmlns:wps="http://schemas.microsoft.com/office/word/2010/wordprocessingShape" mc:Ignorable="w14 w15 w16se w16cid w16 w16cex w16sdtdh w16du wp14">
   <w:endnote w:type="separator" w:id="-1">
     <w:p>
       <w:r>
@@ -3908,7 +3774,7 @@
 </file>
 
 <file path=word/footer1.xml><?xml version="1.0" encoding="utf-8"?>
-<w:ftr xmlns:wpc="http://schemas.microsoft.com/office/word/2010/wordprocessingCanvas" xmlns:cx="http://schemas.microsoft.com/office/drawing/2014/chartex" xmlns:cx1="http://schemas.microsoft.com/office/drawing/2015/9/8/chartex" xmlns:cx2="http://schemas.microsoft.com/office/drawing/2015/10/21/chartex" xmlns:cx3="http://schemas.microsoft.com/office/drawing/2016/5/9/chartex" xmlns:cx4="http://schemas.microsoft.com/office/drawing/2016/5/10/chartex" xmlns:cx5="http://schemas.microsoft.com/office/drawing/2016/5/11/chartex" xmlns:cx6="http://schemas.microsoft.com/office/drawing/2016/5/12/chartex" xmlns:cx7="http://schemas.microsoft.com/office/drawing/2016/5/13/chartex" xmlns:cx8="http://schemas.microsoft.com/office/drawing/2016/5/14/chartex" xmlns:mc="http://schemas.openxmlformats.org/markup-compatibility/2006" xmlns:aink="http://schemas.microsoft.com/office/drawing/2016/ink" xmlns:am3d="http://schemas.microsoft.com/office/drawing/2017/model3d" xmlns:o="urn:schemas-microsoft-com:office:office" xmlns:oel="http://schemas.microsoft.com/office/2019/extlst" xmlns:r="http://schemas.openxmlformats.org/officeDocument/2006/relationships" xmlns:m="http://schemas.openxmlformats.org/officeDocument/2006/math" xmlns:v="urn:schemas-microsoft-com:vml" xmlns:wp14="http://schemas.microsoft.com/office/word/2010/wordprocessingDrawing" xmlns:wp="http://schemas.openxmlformats.org/drawingml/2006/wordprocessingDrawing" xmlns:w10="urn:schemas-microsoft-com:office:word" xmlns:w="http://schemas.openxmlformats.org/wordprocessingml/2006/main" xmlns:w14="http://schemas.microsoft.com/office/word/2010/wordml" xmlns:w15="http://schemas.microsoft.com/office/word/2012/wordml" xmlns:w16cex="http://schemas.microsoft.com/office/word/2018/wordml/cex" xmlns:w16cid="http://schemas.microsoft.com/office/word/2016/wordml/cid" xmlns:w16="http://schemas.microsoft.com/office/word/2018/wordml" xmlns:w16sdtdh="http://schemas.microsoft.com/office/word/2020/wordml/sdtdatahash" xmlns:w16se="http://schemas.microsoft.com/office/word/2015/wordml/symex" xmlns:wpg="http://schemas.microsoft.com/office/word/2010/wordprocessingGroup" xmlns:wpi="http://schemas.microsoft.com/office/word/2010/wordprocessingInk" xmlns:wne="http://schemas.microsoft.com/office/word/2006/wordml" xmlns:wps="http://schemas.microsoft.com/office/word/2010/wordprocessingShape" mc:Ignorable="w14 w15 w16se w16cid w16 w16cex w16sdtdh wp14">
+<w:ftr xmlns:wpc="http://schemas.microsoft.com/office/word/2010/wordprocessingCanvas" xmlns:cx="http://schemas.microsoft.com/office/drawing/2014/chartex" xmlns:cx1="http://schemas.microsoft.com/office/drawing/2015/9/8/chartex" xmlns:cx2="http://schemas.microsoft.com/office/drawing/2015/10/21/chartex" xmlns:cx3="http://schemas.microsoft.com/office/drawing/2016/5/9/chartex" xmlns:cx4="http://schemas.microsoft.com/office/drawing/2016/5/10/chartex" xmlns:cx5="http://schemas.microsoft.com/office/drawing/2016/5/11/chartex" xmlns:cx6="http://schemas.microsoft.com/office/drawing/2016/5/12/chartex" xmlns:cx7="http://schemas.microsoft.com/office/drawing/2016/5/13/chartex" xmlns:cx8="http://schemas.microsoft.com/office/drawing/2016/5/14/chartex" xmlns:mc="http://schemas.openxmlformats.org/markup-compatibility/2006" xmlns:aink="http://schemas.microsoft.com/office/drawing/2016/ink" xmlns:am3d="http://schemas.microsoft.com/office/drawing/2017/model3d" xmlns:o="urn:schemas-microsoft-com:office:office" xmlns:oel="http://schemas.microsoft.com/office/2019/extlst" xmlns:r="http://schemas.openxmlformats.org/officeDocument/2006/relationships" xmlns:m="http://schemas.openxmlformats.org/officeDocument/2006/math" xmlns:v="urn:schemas-microsoft-com:vml" xmlns:wp14="http://schemas.microsoft.com/office/word/2010/wordprocessingDrawing" xmlns:wp="http://schemas.openxmlformats.org/drawingml/2006/wordprocessingDrawing" xmlns:w10="urn:schemas-microsoft-com:office:word" xmlns:w="http://schemas.openxmlformats.org/wordprocessingml/2006/main" xmlns:w14="http://schemas.microsoft.com/office/word/2010/wordml" xmlns:w15="http://schemas.microsoft.com/office/word/2012/wordml" xmlns:w16cex="http://schemas.microsoft.com/office/word/2018/wordml/cex" xmlns:w16cid="http://schemas.microsoft.com/office/word/2016/wordml/cid" xmlns:w16="http://schemas.microsoft.com/office/word/2018/wordml" xmlns:w16du="http://schemas.microsoft.com/office/word/2023/wordml/word16du" xmlns:w16sdtdh="http://schemas.microsoft.com/office/word/2020/wordml/sdtdatahash" xmlns:w16se="http://schemas.microsoft.com/office/word/2015/wordml/symex" xmlns:wpg="http://schemas.microsoft.com/office/word/2010/wordprocessingGroup" xmlns:wpi="http://schemas.microsoft.com/office/word/2010/wordprocessingInk" xmlns:wne="http://schemas.microsoft.com/office/word/2006/wordml" xmlns:wps="http://schemas.microsoft.com/office/word/2010/wordprocessingShape" mc:Ignorable="w14 w15 w16se w16cid w16 w16cex w16sdtdh w16du wp14">
   <w:sdt>
     <w:sdtPr>
       <w:rPr>
@@ -3960,7 +3826,7 @@
 </file>
 
 <file path=word/footer2.xml><?xml version="1.0" encoding="utf-8"?>
-<w:ftr xmlns:wpc="http://schemas.microsoft.com/office/word/2010/wordprocessingCanvas" xmlns:cx="http://schemas.microsoft.com/office/drawing/2014/chartex" xmlns:cx1="http://schemas.microsoft.com/office/drawing/2015/9/8/chartex" xmlns:cx2="http://schemas.microsoft.com/office/drawing/2015/10/21/chartex" xmlns:cx3="http://schemas.microsoft.com/office/drawing/2016/5/9/chartex" xmlns:cx4="http://schemas.microsoft.com/office/drawing/2016/5/10/chartex" xmlns:cx5="http://schemas.microsoft.com/office/drawing/2016/5/11/chartex" xmlns:cx6="http://schemas.microsoft.com/office/drawing/2016/5/12/chartex" xmlns:cx7="http://schemas.microsoft.com/office/drawing/2016/5/13/chartex" xmlns:cx8="http://schemas.microsoft.com/office/drawing/2016/5/14/chartex" xmlns:mc="http://schemas.openxmlformats.org/markup-compatibility/2006" xmlns:aink="http://schemas.microsoft.com/office/drawing/2016/ink" xmlns:am3d="http://schemas.microsoft.com/office/drawing/2017/model3d" xmlns:o="urn:schemas-microsoft-com:office:office" xmlns:oel="http://schemas.microsoft.com/office/2019/extlst" xmlns:r="http://schemas.openxmlformats.org/officeDocument/2006/relationships" xmlns:m="http://schemas.openxmlformats.org/officeDocument/2006/math" xmlns:v="urn:schemas-microsoft-com:vml" xmlns:wp14="http://schemas.microsoft.com/office/word/2010/wordprocessingDrawing" xmlns:wp="http://schemas.openxmlformats.org/drawingml/2006/wordprocessingDrawing" xmlns:w10="urn:schemas-microsoft-com:office:word" xmlns:w="http://schemas.openxmlformats.org/wordprocessingml/2006/main" xmlns:w14="http://schemas.microsoft.com/office/word/2010/wordml" xmlns:w15="http://schemas.microsoft.com/office/word/2012/wordml" xmlns:w16cex="http://schemas.microsoft.com/office/word/2018/wordml/cex" xmlns:w16cid="http://schemas.microsoft.com/office/word/2016/wordml/cid" xmlns:w16="http://schemas.microsoft.com/office/word/2018/wordml" xmlns:w16sdtdh="http://schemas.microsoft.com/office/word/2020/wordml/sdtdatahash" xmlns:w16se="http://schemas.microsoft.com/office/word/2015/wordml/symex" xmlns:wpg="http://schemas.microsoft.com/office/word/2010/wordprocessingGroup" xmlns:wpi="http://schemas.microsoft.com/office/word/2010/wordprocessingInk" xmlns:wne="http://schemas.microsoft.com/office/word/2006/wordml" xmlns:wps="http://schemas.microsoft.com/office/word/2010/wordprocessingShape" mc:Ignorable="w14 w15 w16se w16cid w16 w16cex w16sdtdh wp14">
+<w:ftr xmlns:wpc="http://schemas.microsoft.com/office/word/2010/wordprocessingCanvas" xmlns:cx="http://schemas.microsoft.com/office/drawing/2014/chartex" xmlns:cx1="http://schemas.microsoft.com/office/drawing/2015/9/8/chartex" xmlns:cx2="http://schemas.microsoft.com/office/drawing/2015/10/21/chartex" xmlns:cx3="http://schemas.microsoft.com/office/drawing/2016/5/9/chartex" xmlns:cx4="http://schemas.microsoft.com/office/drawing/2016/5/10/chartex" xmlns:cx5="http://schemas.microsoft.com/office/drawing/2016/5/11/chartex" xmlns:cx6="http://schemas.microsoft.com/office/drawing/2016/5/12/chartex" xmlns:cx7="http://schemas.microsoft.com/office/drawing/2016/5/13/chartex" xmlns:cx8="http://schemas.microsoft.com/office/drawing/2016/5/14/chartex" xmlns:mc="http://schemas.openxmlformats.org/markup-compatibility/2006" xmlns:aink="http://schemas.microsoft.com/office/drawing/2016/ink" xmlns:am3d="http://schemas.microsoft.com/office/drawing/2017/model3d" xmlns:o="urn:schemas-microsoft-com:office:office" xmlns:oel="http://schemas.microsoft.com/office/2019/extlst" xmlns:r="http://schemas.openxmlformats.org/officeDocument/2006/relationships" xmlns:m="http://schemas.openxmlformats.org/officeDocument/2006/math" xmlns:v="urn:schemas-microsoft-com:vml" xmlns:wp14="http://schemas.microsoft.com/office/word/2010/wordprocessingDrawing" xmlns:wp="http://schemas.openxmlformats.org/drawingml/2006/wordprocessingDrawing" xmlns:w10="urn:schemas-microsoft-com:office:word" xmlns:w="http://schemas.openxmlformats.org/wordprocessingml/2006/main" xmlns:w14="http://schemas.microsoft.com/office/word/2010/wordml" xmlns:w15="http://schemas.microsoft.com/office/word/2012/wordml" xmlns:w16cex="http://schemas.microsoft.com/office/word/2018/wordml/cex" xmlns:w16cid="http://schemas.microsoft.com/office/word/2016/wordml/cid" xmlns:w16="http://schemas.microsoft.com/office/word/2018/wordml" xmlns:w16du="http://schemas.microsoft.com/office/word/2023/wordml/word16du" xmlns:w16sdtdh="http://schemas.microsoft.com/office/word/2020/wordml/sdtdatahash" xmlns:w16se="http://schemas.microsoft.com/office/word/2015/wordml/symex" xmlns:wpg="http://schemas.microsoft.com/office/word/2010/wordprocessingGroup" xmlns:wpi="http://schemas.microsoft.com/office/word/2010/wordprocessingInk" xmlns:wne="http://schemas.microsoft.com/office/word/2006/wordml" xmlns:wps="http://schemas.microsoft.com/office/word/2010/wordprocessingShape" mc:Ignorable="w14 w15 w16se w16cid w16 w16cex w16sdtdh w16du wp14">
   <w:sdt>
     <w:sdtPr>
       <w:rPr>
@@ -4025,7 +3891,7 @@
 </file>
 
 <file path=word/footnotes.xml><?xml version="1.0" encoding="utf-8"?>
-<w:footnotes xmlns:wpc="http://schemas.microsoft.com/office/word/2010/wordprocessingCanvas" xmlns:cx="http://schemas.microsoft.com/office/drawing/2014/chartex" xmlns:cx1="http://schemas.microsoft.com/office/drawing/2015/9/8/chartex" xmlns:cx2="http://schemas.microsoft.com/office/drawing/2015/10/21/chartex" xmlns:cx3="http://schemas.microsoft.com/office/drawing/2016/5/9/chartex" xmlns:cx4="http://schemas.microsoft.com/office/drawing/2016/5/10/chartex" xmlns:cx5="http://schemas.microsoft.com/office/drawing/2016/5/11/chartex" xmlns:cx6="http://schemas.microsoft.com/office/drawing/2016/5/12/chartex" xmlns:cx7="http://schemas.microsoft.com/office/drawing/2016/5/13/chartex" xmlns:cx8="http://schemas.microsoft.com/office/drawing/2016/5/14/chartex" xmlns:mc="http://schemas.openxmlformats.org/markup-compatibility/2006" xmlns:aink="http://schemas.microsoft.com/office/drawing/2016/ink" xmlns:am3d="http://schemas.microsoft.com/office/drawing/2017/model3d" xmlns:o="urn:schemas-microsoft-com:office:office" xmlns:oel="http://schemas.microsoft.com/office/2019/extlst" xmlns:r="http://schemas.openxmlformats.org/officeDocument/2006/relationships" xmlns:m="http://schemas.openxmlformats.org/officeDocument/2006/math" xmlns:v="urn:schemas-microsoft-com:vml" xmlns:wp14="http://schemas.microsoft.com/office/word/2010/wordprocessingDrawing" xmlns:wp="http://schemas.openxmlformats.org/drawingml/2006/wordprocessingDrawing" xmlns:w10="urn:schemas-microsoft-com:office:word" xmlns:w="http://schemas.openxmlformats.org/wordprocessingml/2006/main" xmlns:w14="http://schemas.microsoft.com/office/word/2010/wordml" xmlns:w15="http://schemas.microsoft.com/office/word/2012/wordml" xmlns:w16cex="http://schemas.microsoft.com/office/word/2018/wordml/cex" xmlns:w16cid="http://schemas.microsoft.com/office/word/2016/wordml/cid" xmlns:w16="http://schemas.microsoft.com/office/word/2018/wordml" xmlns:w16sdtdh="http://schemas.microsoft.com/office/word/2020/wordml/sdtdatahash" xmlns:w16se="http://schemas.microsoft.com/office/word/2015/wordml/symex" xmlns:wpg="http://schemas.microsoft.com/office/word/2010/wordprocessingGroup" xmlns:wpi="http://schemas.microsoft.com/office/word/2010/wordprocessingInk" xmlns:wne="http://schemas.microsoft.com/office/word/2006/wordml" xmlns:wps="http://schemas.microsoft.com/office/word/2010/wordprocessingShape" mc:Ignorable="w14 w15 w16se w16cid w16 w16cex w16sdtdh wp14">
+<w:footnotes xmlns:wpc="http://schemas.microsoft.com/office/word/2010/wordprocessingCanvas" xmlns:cx="http://schemas.microsoft.com/office/drawing/2014/chartex" xmlns:cx1="http://schemas.microsoft.com/office/drawing/2015/9/8/chartex" xmlns:cx2="http://schemas.microsoft.com/office/drawing/2015/10/21/chartex" xmlns:cx3="http://schemas.microsoft.com/office/drawing/2016/5/9/chartex" xmlns:cx4="http://schemas.microsoft.com/office/drawing/2016/5/10/chartex" xmlns:cx5="http://schemas.microsoft.com/office/drawing/2016/5/11/chartex" xmlns:cx6="http://schemas.microsoft.com/office/drawing/2016/5/12/chartex" xmlns:cx7="http://schemas.microsoft.com/office/drawing/2016/5/13/chartex" xmlns:cx8="http://schemas.microsoft.com/office/drawing/2016/5/14/chartex" xmlns:mc="http://schemas.openxmlformats.org/markup-compatibility/2006" xmlns:aink="http://schemas.microsoft.com/office/drawing/2016/ink" xmlns:am3d="http://schemas.microsoft.com/office/drawing/2017/model3d" xmlns:o="urn:schemas-microsoft-com:office:office" xmlns:oel="http://schemas.microsoft.com/office/2019/extlst" xmlns:r="http://schemas.openxmlformats.org/officeDocument/2006/relationships" xmlns:m="http://schemas.openxmlformats.org/officeDocument/2006/math" xmlns:v="urn:schemas-microsoft-com:vml" xmlns:wp14="http://schemas.microsoft.com/office/word/2010/wordprocessingDrawing" xmlns:wp="http://schemas.openxmlformats.org/drawingml/2006/wordprocessingDrawing" xmlns:w10="urn:schemas-microsoft-com:office:word" xmlns:w="http://schemas.openxmlformats.org/wordprocessingml/2006/main" xmlns:w14="http://schemas.microsoft.com/office/word/2010/wordml" xmlns:w15="http://schemas.microsoft.com/office/word/2012/wordml" xmlns:w16cex="http://schemas.microsoft.com/office/word/2018/wordml/cex" xmlns:w16cid="http://schemas.microsoft.com/office/word/2016/wordml/cid" xmlns:w16="http://schemas.microsoft.com/office/word/2018/wordml" xmlns:w16du="http://schemas.microsoft.com/office/word/2023/wordml/word16du" xmlns:w16sdtdh="http://schemas.microsoft.com/office/word/2020/wordml/sdtdatahash" xmlns:w16se="http://schemas.microsoft.com/office/word/2015/wordml/symex" xmlns:wpg="http://schemas.microsoft.com/office/word/2010/wordprocessingGroup" xmlns:wpi="http://schemas.microsoft.com/office/word/2010/wordprocessingInk" xmlns:wne="http://schemas.microsoft.com/office/word/2006/wordml" xmlns:wps="http://schemas.microsoft.com/office/word/2010/wordprocessingShape" mc:Ignorable="w14 w15 w16se w16cid w16 w16cex w16sdtdh w16du wp14">
   <w:footnote w:type="separator" w:id="-1">
     <w:p>
       <w:r>
@@ -4044,7 +3910,7 @@
 </file>
 
 <file path=word/styles.xml><?xml version="1.0" encoding="utf-8"?>
-<w:styles xmlns:mc="http://schemas.openxmlformats.org/markup-compatibility/2006" xmlns:r="http://schemas.openxmlformats.org/officeDocument/2006/relationships" xmlns:w="http://schemas.openxmlformats.org/wordprocessingml/2006/main" xmlns:w14="http://schemas.microsoft.com/office/word/2010/wordml" xmlns:w15="http://schemas.microsoft.com/office/word/2012/wordml" xmlns:w16cex="http://schemas.microsoft.com/office/word/2018/wordml/cex" xmlns:w16cid="http://schemas.microsoft.com/office/word/2016/wordml/cid" xmlns:w16="http://schemas.microsoft.com/office/word/2018/wordml" xmlns:w16sdtdh="http://schemas.microsoft.com/office/word/2020/wordml/sdtdatahash" xmlns:w16se="http://schemas.microsoft.com/office/word/2015/wordml/symex" mc:Ignorable="w14 w15 w16se w16cid w16 w16cex w16sdtdh">
+<w:styles xmlns:mc="http://schemas.openxmlformats.org/markup-compatibility/2006" xmlns:r="http://schemas.openxmlformats.org/officeDocument/2006/relationships" xmlns:w="http://schemas.openxmlformats.org/wordprocessingml/2006/main" xmlns:w14="http://schemas.microsoft.com/office/word/2010/wordml" xmlns:w15="http://schemas.microsoft.com/office/word/2012/wordml" xmlns:w16cex="http://schemas.microsoft.com/office/word/2018/wordml/cex" xmlns:w16cid="http://schemas.microsoft.com/office/word/2016/wordml/cid" xmlns:w16="http://schemas.microsoft.com/office/word/2018/wordml" xmlns:w16du="http://schemas.microsoft.com/office/word/2023/wordml/word16du" xmlns:w16sdtdh="http://schemas.microsoft.com/office/word/2020/wordml/sdtdatahash" xmlns:w16se="http://schemas.microsoft.com/office/word/2015/wordml/symex" mc:Ignorable="w14 w15 w16se w16cid w16 w16cex w16sdtdh w16du">
   <w:docDefaults>
     <w:rPrDefault>
       <w:rPr>

</xml_diff>